<commit_message>
did some changes to the figures as per coauthor requests. also updated some of the packages to load. and added in text number for number of multiparous women being tested in mediation
</commit_message>
<xml_diff>
--- a/ad_signatures.docx
+++ b/ad_signatures.docx
@@ -1065,7 +1065,7 @@
                 <w:rFonts w:ascii="Calibri" w:hAnsi="Calibri"/>
                 <w:sz w:val="20"/>
               </w:rPr>
-              <w:t xml:space="default">60.9 (57.4, 64.4)</w:t>
+              <w:t xml:space="default">60.8 (4.9)</w:t>
             </w:r>
           </w:p>
         </w:tc>
@@ -1089,7 +1089,7 @@
                 <w:rFonts w:ascii="Calibri" w:hAnsi="Calibri"/>
                 <w:sz w:val="20"/>
               </w:rPr>
-              <w:t xml:space="default">58.6 (55.3, 62.3)</w:t>
+              <w:t xml:space="default">58.8 (4.5)</w:t>
             </w:r>
           </w:p>
         </w:tc>
@@ -1113,7 +1113,7 @@
                 <w:rFonts w:ascii="Calibri" w:hAnsi="Calibri"/>
                 <w:sz w:val="20"/>
               </w:rPr>
-              <w:t xml:space="default">59.9 (56.7, 63.7)</w:t>
+              <w:t xml:space="default">59.7 (4.9)</w:t>
             </w:r>
           </w:p>
         </w:tc>
@@ -1137,7 +1137,7 @@
                 <w:rFonts w:ascii="Calibri" w:hAnsi="Calibri"/>
                 <w:sz w:val="20"/>
               </w:rPr>
-              <w:t xml:space="default">62.6 (58.4, 65.1)</w:t>
+              <w:t xml:space="default">61.5 (4.8)</w:t>
             </w:r>
           </w:p>
         </w:tc>
@@ -1161,7 +1161,7 @@
                 <w:rFonts w:ascii="Calibri" w:hAnsi="Calibri"/>
                 <w:sz w:val="20"/>
               </w:rPr>
-              <w:t xml:space="default">61.2 (58.1, 64.8)</w:t>
+              <w:t xml:space="default">61.7 (4.8)</w:t>
             </w:r>
           </w:p>
         </w:tc>
@@ -1185,7 +1185,7 @@
                 <w:rFonts w:ascii="Calibri" w:hAnsi="Calibri"/>
                 <w:sz w:val="20"/>
               </w:rPr>
-              <w:t xml:space="default">66.2 (61.5, 68.6)</w:t>
+              <w:t xml:space="default">65.2 (4.2)</w:t>
             </w:r>
           </w:p>
         </w:tc>
@@ -1287,7 +1287,7 @@
                 <w:rFonts w:ascii="Calibri" w:hAnsi="Calibri"/>
                 <w:sz w:val="20"/>
               </w:rPr>
-              <w:t xml:space="default">12.0 (10.0, 17.0)</w:t>
+              <w:t xml:space="default">13.0 (3.6)</w:t>
             </w:r>
           </w:p>
         </w:tc>
@@ -1311,7 +1311,7 @@
                 <w:rFonts w:ascii="Calibri" w:hAnsi="Calibri"/>
                 <w:sz w:val="20"/>
               </w:rPr>
-              <w:t xml:space="default">17.0 (12.0, 18.0)</w:t>
+              <w:t xml:space="default">14.6 (3.7)</w:t>
             </w:r>
           </w:p>
         </w:tc>
@@ -1335,7 +1335,7 @@
                 <w:rFonts w:ascii="Calibri" w:hAnsi="Calibri"/>
                 <w:sz w:val="20"/>
               </w:rPr>
-              <w:t xml:space="default">12.0 (10.0, 15.0)</w:t>
+              <w:t xml:space="default">12.7 (3.2)</w:t>
             </w:r>
           </w:p>
         </w:tc>
@@ -1359,7 +1359,7 @@
                 <w:rFonts w:ascii="Calibri" w:hAnsi="Calibri"/>
                 <w:sz w:val="20"/>
               </w:rPr>
-              <w:t xml:space="default">12.0 (10.0, 16.0)</w:t>
+              <w:t xml:space="default">12.6 (3.6)</w:t>
             </w:r>
           </w:p>
         </w:tc>
@@ -1383,7 +1383,7 @@
                 <w:rFonts w:ascii="Calibri" w:hAnsi="Calibri"/>
                 <w:sz w:val="20"/>
               </w:rPr>
-              <w:t xml:space="default">13.0 (10.0, 18.0)</w:t>
+              <w:t xml:space="default">13.6 (3.8)</w:t>
             </w:r>
           </w:p>
         </w:tc>
@@ -1407,7 +1407,7 @@
                 <w:rFonts w:ascii="Calibri" w:hAnsi="Calibri"/>
                 <w:sz w:val="20"/>
               </w:rPr>
-              <w:t xml:space="default">11.0 (8.0, 12.0)</w:t>
+              <w:t xml:space="default">10.9 (3.1)</w:t>
             </w:r>
           </w:p>
         </w:tc>
@@ -1953,7 +1953,7 @@
                 <w:rFonts w:ascii="Calibri" w:hAnsi="Calibri"/>
                 <w:sz w:val="20"/>
               </w:rPr>
-              <w:t xml:space="default">0.04 (-0.52, 0.49)</w:t>
+              <w:t xml:space="default">-0.03 (0.72)</w:t>
             </w:r>
           </w:p>
         </w:tc>
@@ -1977,7 +1977,7 @@
                 <w:rFonts w:ascii="Calibri" w:hAnsi="Calibri"/>
                 <w:sz w:val="20"/>
               </w:rPr>
-              <w:t xml:space="default">0.31 (-0.34, 0.69)</w:t>
+              <w:t xml:space="default">0.18 (0.79)</w:t>
             </w:r>
           </w:p>
         </w:tc>
@@ -2001,7 +2001,7 @@
                 <w:rFonts w:ascii="Calibri" w:hAnsi="Calibri"/>
                 <w:sz w:val="20"/>
               </w:rPr>
-              <w:t xml:space="default">0.05 (-0.51, 0.47)</w:t>
+              <w:t xml:space="default">-0.04 (0.67)</w:t>
             </w:r>
           </w:p>
         </w:tc>
@@ -2025,7 +2025,7 @@
                 <w:rFonts w:ascii="Calibri" w:hAnsi="Calibri"/>
                 <w:sz w:val="20"/>
               </w:rPr>
-              <w:t xml:space="default">-0.11 (-0.56, 0.33)</w:t>
+              <w:t xml:space="default">-0.10 (0.68)</w:t>
             </w:r>
           </w:p>
         </w:tc>
@@ -2049,7 +2049,7 @@
                 <w:rFonts w:ascii="Calibri" w:hAnsi="Calibri"/>
                 <w:sz w:val="20"/>
               </w:rPr>
-              <w:t xml:space="default">0.27 (-0.52, 0.76)</w:t>
+              <w:t xml:space="default">0.04 (0.89)</w:t>
             </w:r>
           </w:p>
         </w:tc>
@@ -2073,7 +2073,7 @@
                 <w:rFonts w:ascii="Calibri" w:hAnsi="Calibri"/>
                 <w:sz w:val="20"/>
               </w:rPr>
-              <w:t xml:space="default">0.07 (-0.55, 0.57)</w:t>
+              <w:t xml:space="default">-0.02 (0.73)</w:t>
             </w:r>
           </w:p>
         </w:tc>
@@ -2175,7 +2175,7 @@
                 <w:rFonts w:ascii="Calibri" w:hAnsi="Calibri"/>
                 <w:sz w:val="20"/>
               </w:rPr>
-              <w:t xml:space="default">0.14 (-0.40, 0.51)</w:t>
+              <w:t xml:space="default">0.02 (0.78)</w:t>
             </w:r>
           </w:p>
         </w:tc>
@@ -2199,7 +2199,7 @@
                 <w:rFonts w:ascii="Calibri" w:hAnsi="Calibri"/>
                 <w:sz w:val="20"/>
               </w:rPr>
-              <w:t xml:space="default">0.21 (0.01, 0.62)</w:t>
+              <w:t xml:space="default">0.19 (0.82)</w:t>
             </w:r>
           </w:p>
         </w:tc>
@@ -2223,7 +2223,7 @@
                 <w:rFonts w:ascii="Calibri" w:hAnsi="Calibri"/>
                 <w:sz w:val="20"/>
               </w:rPr>
-              <w:t xml:space="default">0.06 (-0.46, 0.55)</w:t>
+              <w:t xml:space="default">-0.08 (0.88)</w:t>
             </w:r>
           </w:p>
         </w:tc>
@@ -2247,7 +2247,7 @@
                 <w:rFonts w:ascii="Calibri" w:hAnsi="Calibri"/>
                 <w:sz w:val="20"/>
               </w:rPr>
-              <w:t xml:space="default">-0.01 (-0.41, 0.42)</w:t>
+              <w:t xml:space="default">-0.02 (0.68)</w:t>
             </w:r>
           </w:p>
         </w:tc>
@@ -2271,7 +2271,7 @@
                 <w:rFonts w:ascii="Calibri" w:hAnsi="Calibri"/>
                 <w:sz w:val="20"/>
               </w:rPr>
-              <w:t xml:space="default">0.43 (-0.25, 0.71)</w:t>
+              <w:t xml:space="default">0.28 (0.80)</w:t>
             </w:r>
           </w:p>
         </w:tc>
@@ -2295,7 +2295,7 @@
                 <w:rFonts w:ascii="Calibri" w:hAnsi="Calibri"/>
                 <w:sz w:val="20"/>
               </w:rPr>
-              <w:t xml:space="default">-0.73 (-1.21, 0.41)</w:t>
+              <w:t xml:space="default">-0.57 (0.96)</w:t>
             </w:r>
           </w:p>
         </w:tc>
@@ -2397,7 +2397,7 @@
                 <w:rFonts w:ascii="Calibri" w:hAnsi="Calibri"/>
                 <w:sz w:val="20"/>
               </w:rPr>
-              <w:t xml:space="default">5,322 (5,002, 5,692)</w:t>
+              <w:t xml:space="default">5,365 (529)</w:t>
             </w:r>
           </w:p>
         </w:tc>
@@ -2421,7 +2421,7 @@
                 <w:rFonts w:ascii="Calibri" w:hAnsi="Calibri"/>
                 <w:sz w:val="20"/>
               </w:rPr>
-              <w:t xml:space="default">5,347 (5,024, 5,675)</w:t>
+              <w:t xml:space="default">5,364 (500)</w:t>
             </w:r>
           </w:p>
         </w:tc>
@@ -2445,7 +2445,7 @@
                 <w:rFonts w:ascii="Calibri" w:hAnsi="Calibri"/>
                 <w:sz w:val="20"/>
               </w:rPr>
-              <w:t xml:space="default">5,249 (4,890, 5,629)</w:t>
+              <w:t xml:space="default">5,258 (525)</w:t>
             </w:r>
           </w:p>
         </w:tc>
@@ -2469,7 +2469,7 @@
                 <w:rFonts w:ascii="Calibri" w:hAnsi="Calibri"/>
                 <w:sz w:val="20"/>
               </w:rPr>
-              <w:t xml:space="default">5,325 (5,009, 5,771)</w:t>
+              <w:t xml:space="default">5,418 (514)</w:t>
             </w:r>
           </w:p>
         </w:tc>
@@ -2493,7 +2493,7 @@
                 <w:rFonts w:ascii="Calibri" w:hAnsi="Calibri"/>
                 <w:sz w:val="20"/>
               </w:rPr>
-              <w:t xml:space="default">5,433 (5,033, 5,846)</w:t>
+              <w:t xml:space="default">5,446 (522)</w:t>
             </w:r>
           </w:p>
         </w:tc>
@@ -2517,7 +2517,7 @@
                 <w:rFonts w:ascii="Calibri" w:hAnsi="Calibri"/>
                 <w:sz w:val="20"/>
               </w:rPr>
-              <w:t xml:space="default">5,007 (4,733, 5,413)</w:t>
+              <w:t xml:space="default">4,982 (790)</w:t>
             </w:r>
           </w:p>
         </w:tc>
@@ -2619,7 +2619,7 @@
                 <w:rFonts w:ascii="Calibri" w:hAnsi="Calibri"/>
                 <w:sz w:val="20"/>
               </w:rPr>
-              <w:t xml:space="default">5,202 (4,846, 5,571)</w:t>
+              <w:t xml:space="default">5,221 (533)</w:t>
             </w:r>
           </w:p>
         </w:tc>
@@ -2643,7 +2643,7 @@
                 <w:rFonts w:ascii="Calibri" w:hAnsi="Calibri"/>
                 <w:sz w:val="20"/>
               </w:rPr>
-              <w:t xml:space="default">5,259 (4,864, 5,493)</w:t>
+              <w:t xml:space="default">5,209 (497)</w:t>
             </w:r>
           </w:p>
         </w:tc>
@@ -2667,7 +2667,7 @@
                 <w:rFonts w:ascii="Calibri" w:hAnsi="Calibri"/>
                 <w:sz w:val="20"/>
               </w:rPr>
-              <w:t xml:space="default">5,160 (4,803, 5,440)</w:t>
+              <w:t xml:space="default">5,138 (498)</w:t>
             </w:r>
           </w:p>
         </w:tc>
@@ -2691,7 +2691,7 @@
                 <w:rFonts w:ascii="Calibri" w:hAnsi="Calibri"/>
                 <w:sz w:val="20"/>
               </w:rPr>
-              <w:t xml:space="default">5,239 (4,889, 5,587)</w:t>
+              <w:t xml:space="default">5,267 (563)</w:t>
             </w:r>
           </w:p>
         </w:tc>
@@ -2715,7 +2715,7 @@
                 <w:rFonts w:ascii="Calibri" w:hAnsi="Calibri"/>
                 <w:sz w:val="20"/>
               </w:rPr>
-              <w:t xml:space="default">5,196 (4,756, 5,694)</w:t>
+              <w:t xml:space="default">5,235 (561)</w:t>
             </w:r>
           </w:p>
         </w:tc>
@@ -2739,7 +2739,7 @@
                 <w:rFonts w:ascii="Calibri" w:hAnsi="Calibri"/>
                 <w:sz w:val="20"/>
               </w:rPr>
-              <w:t xml:space="default">4,980 (4,849, 5,223)</w:t>
+              <w:t xml:space="default">5,075 (363)</w:t>
             </w:r>
           </w:p>
         </w:tc>
@@ -2841,7 +2841,7 @@
                 <w:rFonts w:ascii="Calibri" w:hAnsi="Calibri"/>
                 <w:sz w:val="20"/>
               </w:rPr>
-              <w:t xml:space="default">1,246,830 (1,184,260, 1,315,500)</w:t>
+              <w:t xml:space="default">1,250,129 (94,896)</w:t>
             </w:r>
           </w:p>
         </w:tc>
@@ -2865,7 +2865,7 @@
                 <w:rFonts w:ascii="Calibri" w:hAnsi="Calibri"/>
                 <w:sz w:val="20"/>
               </w:rPr>
-              <w:t xml:space="default">1,248,730 (1,192,260, 1,320,610)</w:t>
+              <w:t xml:space="default">1,254,559 (84,602)</w:t>
             </w:r>
           </w:p>
         </w:tc>
@@ -2889,7 +2889,7 @@
                 <w:rFonts w:ascii="Calibri" w:hAnsi="Calibri"/>
                 <w:sz w:val="20"/>
               </w:rPr>
-              <w:t xml:space="default">1,212,390 (1,158,220, 1,286,890)</w:t>
+              <w:t xml:space="default">1,221,695 (92,770)</w:t>
             </w:r>
           </w:p>
         </w:tc>
@@ -2913,7 +2913,7 @@
                 <w:rFonts w:ascii="Calibri" w:hAnsi="Calibri"/>
                 <w:sz w:val="20"/>
               </w:rPr>
-              <w:t xml:space="default">1,251,265 (1,196,015, 1,321,960)</w:t>
+              <w:t xml:space="default">1,259,432 (95,993)</w:t>
             </w:r>
           </w:p>
         </w:tc>
@@ -2937,7 +2937,7 @@
                 <w:rFonts w:ascii="Calibri" w:hAnsi="Calibri"/>
                 <w:sz w:val="20"/>
               </w:rPr>
-              <w:t xml:space="default">1,266,360 (1,199,030, 1,294,720)</w:t>
+              <w:t xml:space="default">1,257,245 (106,191)</w:t>
             </w:r>
           </w:p>
         </w:tc>
@@ -2961,7 +2961,7 @@
                 <w:rFonts w:ascii="Calibri" w:hAnsi="Calibri"/>
                 <w:sz w:val="20"/>
               </w:rPr>
-              <w:t xml:space="default">1,234,990 (1,200,440, 1,320,140)</w:t>
+              <w:t xml:space="default">1,250,573 (84,837)</w:t>
             </w:r>
           </w:p>
         </w:tc>
@@ -3017,7 +3017,7 @@
                 <w:rFonts w:ascii="Calibri" w:hAnsi="Calibri"/>
                 <w:sz w:val="20"/>
               </w:rPr>
-              <w:t xml:space="default">Median (Q1, Q3); n (%)</w:t>
+              <w:t xml:space="default">Mean (SD); n (%)</w:t>
             </w:r>
           </w:p>
         </w:tc>
@@ -3094,7 +3094,7 @@
         <w:pStyle w:val="FirstParagraph"/>
       </w:pPr>
       <w:r>
-        <w:t xml:space="preserve">No main effect of parity was found on amyloid load when looking at baseline data (β = -0.108, SE = 0.174, p=0.535).</w:t>
+        <w:t xml:space="preserve">No main effect of parity was found on amyloid load when looking at baseline data (β = -0.032, SE = 0.165, p=0.849).</w:t>
       </w:r>
     </w:p>
     <w:bookmarkEnd w:id="32"/>
@@ -3306,7 +3306,7 @@
         <w:pStyle w:val="FirstParagraph"/>
       </w:pPr>
       <w:r>
-        <w:t xml:space="preserve">Looking at multiparous women only, mediation analyses showed that HV significantly mediated a proportion of the effect of Aβ on cognitive difference (ACME = -0.045, 95% CI [-0.112, -0.001], p = 0.036). The total effect was significant (β = -0.170, 95% CI [-0.335, -0.003], p = 0.043), with approximately 27% of the effect mediated through hippocampal volume. The direct effect was not significant (ADE = -0.125, 95% CI [-0.290, 0.040], p = 0.147). Taken together, these results suggest that the negative association between Aβ positivity and cognitive decline in multiparous women appears to operate partially through HV.</w:t>
+        <w:t xml:space="preserve">Looking at multiparous women only (n= 113), mediation analyses showed that HV significantly mediated a proportion of the effect of Aβ on cognitive difference (ACME = -0.045, 95% CI [-0.112, -0.001], p = 0.036). The total effect was significant (β = -0.170, 95% CI [-0.335, -0.003], p = 0.043), with approximately 27% of the effect mediated through hippocampal volume. The direct effect was not significant (ADE = -0.125, 95% CI [-0.290, 0.040], p = 0.147). Taken together, these results suggest that the negative association between Aβ positivity and cognitive decline in multiparous women appears to operate partially through HV.</w:t>
       </w:r>
     </w:p>
     <w:bookmarkEnd w:id="43"/>
@@ -3664,6 +3664,1862 @@
       </w:pPr>
       <w:r>
         <w:t xml:space="preserve">6.1 Regression tables</w:t>
+      </w:r>
+    </w:p>
+    <w:tbl xmlns:w="http://schemas.openxmlformats.org/wordprocessingml/2006/main" xmlns:r="http://schemas.openxmlformats.org/officeDocument/2006/relationships" xmlns:w14="http://schemas.microsoft.com/office/word/2010/wordml" xmlns:wp="http://schemas.openxmlformats.org/drawingml/2006/wordprocessingDrawing" xmlns:a="http://schemas.openxmlformats.org/drawingml/2006/main" xmlns:pic="http://schemas.openxmlformats.org/drawingml/2006/picture">
+      <w:tblPr>
+        <w:tblLayout w:type="fixed"/>
+        <w:jc w:val="center"/>
+        <w:tblLook w:firstRow="1" w:lastRow="0" w:firstColumn="0" w:lastColumn="0" w:noHBand="0" w:noVBand="1"/>
+      </w:tblPr>
+      <w:tblGrid>
+        <w:gridCol w:w="2200"/>
+        <w:gridCol w:w="1577"/>
+      </w:tblGrid>
+      <w:tr>
+        <w:trPr>
+          <w:trHeight w:val="670" w:hRule="auto"/>
+        </w:trPr>
+        body 1
+        <w:tc>
+          <w:tcPr>
+            <w:tcBorders>
+              <w:bottom w:val="none" w:sz="0" w:space="0" w:color="000000"/>
+              <w:top w:val="single" w:sz="8" w:space="0" w:color="000000"/>
+              <w:left w:val="none" w:sz="0" w:space="0" w:color="000000"/>
+              <w:right w:val="none" w:sz="0" w:space="0" w:color="000000"/>
+            </w:tcBorders>
+            <w:shd w:val="clear" w:color="auto" w:fill="FFFFFF"/>
+            <w:tcMar>
+              <w:top w:w="0" w:type="dxa"/>
+              <w:bottom w:w="0" w:type="dxa"/>
+              <w:left w:w="0" w:type="dxa"/>
+              <w:right w:w="0" w:type="dxa"/>
+            </w:tcMar>
+            <w:vAlign w:val="top"/>
+          </w:tcPr>
+          <w:p>
+            <w:pPr>
+              <w:jc w:val="center"/>
+              <w:pBdr>
+                <w:bottom w:val="none" w:sz="0" w:space="0" w:color="000000"/>
+                <w:top w:val="none" w:sz="0" w:space="0" w:color="000000"/>
+                <w:left w:val="none" w:sz="0" w:space="0" w:color="000000"/>
+                <w:right w:val="none" w:sz="0" w:space="0" w:color="000000"/>
+              </w:pBdr>
+              <w:spacing w:after="120" w:before="120" w:line="240"/>
+              <w:ind w:left="120" w:right="120" w:firstLine="0" w:firstLineChars="0"/>
+              <w:rPr>
+                <w:rFonts w:ascii="Arial" w:hAnsi="Arial" w:eastAsia="Arial" w:cs="Arial"/>
+                <w:i w:val="false"/>
+                <w:b w:val="false"/>
+                <w:u w:val="none"/>
+                <w:strike w:val="false"/>
+                <w:sz w:val="22"/>
+                <w:szCs w:val="22"/>
+                <w:color w:val="000000"/>
+              </w:rPr>
+            </w:pPr>
+            <w:r xmlns:w="http://schemas.openxmlformats.org/wordprocessingml/2006/main" xmlns:wp="http://schemas.openxmlformats.org/drawingml/2006/wordprocessingDrawing" xmlns:r="http://schemas.openxmlformats.org/officeDocument/2006/relationships" xmlns:w14="http://schemas.microsoft.com/office/word/2010/wordml">
+              <w:rPr>
+                <w:rFonts w:ascii="Arial" w:hAnsi="Arial" w:eastAsia="Arial" w:cs="Arial"/>
+                <w:i w:val="false"/>
+                <w:b w:val="false"/>
+                <w:u w:val="none"/>
+                <w:strike w:val="false"/>
+                <w:sz w:val="22"/>
+                <w:szCs w:val="22"/>
+                <w:color w:val="000000"/>
+              </w:rPr>
+              <w:t xml:space="preserve"/>
+            </w:r>
+          </w:p>
+        </w:tc>
+        <w:tc>
+          <w:tcPr>
+            <w:tcBorders>
+              <w:bottom w:val="single" w:sz="3" w:space="0" w:color="000000"/>
+              <w:top w:val="single" w:sz="8" w:space="0" w:color="000000"/>
+              <w:left w:val="none" w:sz="0" w:space="0" w:color="000000"/>
+              <w:right w:val="none" w:sz="0" w:space="0" w:color="000000"/>
+            </w:tcBorders>
+            <w:shd w:val="clear" w:color="auto" w:fill="FFFFFF"/>
+            <w:tcMar>
+              <w:top w:w="0" w:type="dxa"/>
+              <w:bottom w:w="0" w:type="dxa"/>
+              <w:left w:w="0" w:type="dxa"/>
+              <w:right w:w="0" w:type="dxa"/>
+            </w:tcMar>
+            <w:vAlign w:val="top"/>
+          </w:tcPr>
+          <w:p>
+            <w:pPr>
+              <w:jc w:val="center"/>
+              <w:pBdr>
+                <w:bottom w:val="none" w:sz="0" w:space="0" w:color="000000"/>
+                <w:top w:val="none" w:sz="0" w:space="0" w:color="000000"/>
+                <w:left w:val="none" w:sz="0" w:space="0" w:color="000000"/>
+                <w:right w:val="none" w:sz="0" w:space="0" w:color="000000"/>
+              </w:pBdr>
+              <w:spacing w:after="120" w:before="120" w:line="240"/>
+              <w:ind w:left="120" w:right="120" w:firstLine="0" w:firstLineChars="0"/>
+              <w:rPr>
+                <w:rFonts w:ascii="Arial" w:hAnsi="Arial" w:eastAsia="Arial" w:cs="Arial"/>
+                <w:i w:val="false"/>
+                <w:b w:val="false"/>
+                <w:u w:val="none"/>
+                <w:strike w:val="false"/>
+                <w:sz w:val="22"/>
+                <w:szCs w:val="22"/>
+                <w:color w:val="000000"/>
+              </w:rPr>
+            </w:pPr>
+            <w:r xmlns:w="http://schemas.openxmlformats.org/wordprocessingml/2006/main" xmlns:wp="http://schemas.openxmlformats.org/drawingml/2006/wordprocessingDrawing" xmlns:r="http://schemas.openxmlformats.org/officeDocument/2006/relationships" xmlns:w14="http://schemas.microsoft.com/office/word/2010/wordml">
+              <w:rPr>
+                <w:rFonts w:ascii="Arial" w:hAnsi="Arial" w:eastAsia="Arial" w:cs="Arial"/>
+                <w:i w:val="false"/>
+                <w:b w:val="false"/>
+                <w:u w:val="none"/>
+                <w:strike w:val="false"/>
+                <w:sz w:val="22"/>
+                <w:szCs w:val="22"/>
+                <w:color w:val="000000"/>
+              </w:rPr>
+              <w:t xml:space="preserve">(1)</w:t>
+            </w:r>
+          </w:p>
+        </w:tc>
+      </w:tr>
+      <w:tr>
+        <w:trPr>
+          <w:trHeight w:val="665" w:hRule="auto"/>
+        </w:trPr>
+        body 2
+        <w:tc>
+          <w:tcPr>
+            <w:tcBorders>
+              <w:bottom w:val="none" w:sz="0" w:space="0" w:color="000000"/>
+              <w:top w:val="none" w:sz="0" w:space="0" w:color="000000"/>
+              <w:left w:val="none" w:sz="0" w:space="0" w:color="000000"/>
+              <w:right w:val="none" w:sz="0" w:space="0" w:color="000000"/>
+            </w:tcBorders>
+            <w:shd w:val="clear" w:color="auto" w:fill="FFFFFF"/>
+            <w:tcMar>
+              <w:top w:w="0" w:type="dxa"/>
+              <w:bottom w:w="0" w:type="dxa"/>
+              <w:left w:w="0" w:type="dxa"/>
+              <w:right w:w="0" w:type="dxa"/>
+            </w:tcMar>
+            <w:vAlign w:val="top"/>
+          </w:tcPr>
+          <w:p>
+            <w:pPr>
+              <w:jc w:val="left"/>
+              <w:pBdr>
+                <w:bottom w:val="none" w:sz="0" w:space="0" w:color="000000"/>
+                <w:top w:val="none" w:sz="0" w:space="0" w:color="000000"/>
+                <w:left w:val="none" w:sz="0" w:space="0" w:color="000000"/>
+                <w:right w:val="none" w:sz="0" w:space="0" w:color="000000"/>
+              </w:pBdr>
+              <w:spacing w:after="120" w:before="120" w:line="240"/>
+              <w:ind w:left="120" w:right="120" w:firstLine="0" w:firstLineChars="0"/>
+              <w:rPr>
+                <w:rFonts w:ascii="Arial" w:hAnsi="Arial" w:eastAsia="Arial" w:cs="Arial"/>
+                <w:i w:val="false"/>
+                <w:b w:val="false"/>
+                <w:u w:val="none"/>
+                <w:strike w:val="false"/>
+                <w:sz w:val="22"/>
+                <w:szCs w:val="22"/>
+                <w:color w:val="000000"/>
+              </w:rPr>
+            </w:pPr>
+            <w:r xmlns:w="http://schemas.openxmlformats.org/wordprocessingml/2006/main" xmlns:wp="http://schemas.openxmlformats.org/drawingml/2006/wordprocessingDrawing" xmlns:r="http://schemas.openxmlformats.org/officeDocument/2006/relationships" xmlns:w14="http://schemas.microsoft.com/office/word/2010/wordml">
+              <w:rPr>
+                <w:rFonts w:ascii="Arial" w:hAnsi="Arial" w:eastAsia="Arial" w:cs="Arial"/>
+                <w:i w:val="false"/>
+                <w:b w:val="false"/>
+                <w:u w:val="none"/>
+                <w:strike w:val="false"/>
+                <w:sz w:val="22"/>
+                <w:szCs w:val="22"/>
+                <w:color w:val="000000"/>
+              </w:rPr>
+              <w:t xml:space="preserve">Intercept</w:t>
+            </w:r>
+          </w:p>
+        </w:tc>
+        <w:tc>
+          <w:tcPr>
+            <w:tcBorders>
+              <w:bottom w:val="none" w:sz="0" w:space="0" w:color="000000"/>
+              <w:top w:val="single" w:sz="3" w:space="0" w:color="000000"/>
+              <w:left w:val="none" w:sz="0" w:space="0" w:color="000000"/>
+              <w:right w:val="none" w:sz="0" w:space="0" w:color="000000"/>
+            </w:tcBorders>
+            <w:shd w:val="clear" w:color="auto" w:fill="FFFFFF"/>
+            <w:tcMar>
+              <w:top w:w="0" w:type="dxa"/>
+              <w:bottom w:w="0" w:type="dxa"/>
+              <w:left w:w="0" w:type="dxa"/>
+              <w:right w:w="0" w:type="dxa"/>
+            </w:tcMar>
+            <w:vAlign w:val="top"/>
+          </w:tcPr>
+          <w:p>
+            <w:pPr>
+              <w:jc w:val="right"/>
+              <w:pBdr>
+                <w:bottom w:val="none" w:sz="0" w:space="0" w:color="000000"/>
+                <w:top w:val="none" w:sz="0" w:space="0" w:color="000000"/>
+                <w:left w:val="none" w:sz="0" w:space="0" w:color="000000"/>
+                <w:right w:val="none" w:sz="0" w:space="0" w:color="000000"/>
+              </w:pBdr>
+              <w:spacing w:after="120" w:before="120" w:line="240"/>
+              <w:ind w:left="120" w:right="120" w:firstLine="0" w:firstLineChars="0"/>
+              <w:rPr>
+                <w:rFonts w:ascii="Arial" w:hAnsi="Arial" w:eastAsia="Arial" w:cs="Arial"/>
+                <w:i w:val="false"/>
+                <w:b w:val="true"/>
+                <w:u w:val="none"/>
+                <w:strike w:val="false"/>
+                <w:sz w:val="22"/>
+                <w:szCs w:val="22"/>
+                <w:color w:val="000000"/>
+              </w:rPr>
+            </w:pPr>
+            <w:r xmlns:w="http://schemas.openxmlformats.org/wordprocessingml/2006/main" xmlns:wp="http://schemas.openxmlformats.org/drawingml/2006/wordprocessingDrawing" xmlns:r="http://schemas.openxmlformats.org/officeDocument/2006/relationships" xmlns:w14="http://schemas.microsoft.com/office/word/2010/wordml">
+              <w:rPr>
+                <w:rFonts w:ascii="Arial" w:hAnsi="Arial" w:eastAsia="Arial" w:cs="Arial"/>
+                <w:i w:val="false"/>
+                <w:b w:val="true"/>
+                <w:u w:val="none"/>
+                <w:strike w:val="false"/>
+                <w:sz w:val="22"/>
+                <w:szCs w:val="22"/>
+                <w:color w:val="000000"/>
+              </w:rPr>
+              <w:t xml:space="preserve">-5.608 *  </w:t>
+            </w:r>
+          </w:p>
+        </w:tc>
+      </w:tr>
+      <w:tr>
+        <w:trPr>
+          <w:trHeight w:val="670" w:hRule="auto"/>
+        </w:trPr>
+        body 3
+        <w:tc>
+          <w:tcPr>
+            <w:tcBorders>
+              <w:bottom w:val="none" w:sz="0" w:space="0" w:color="000000"/>
+              <w:top w:val="none" w:sz="0" w:space="0" w:color="000000"/>
+              <w:left w:val="none" w:sz="0" w:space="0" w:color="000000"/>
+              <w:right w:val="none" w:sz="0" w:space="0" w:color="000000"/>
+            </w:tcBorders>
+            <w:shd w:val="clear" w:color="auto" w:fill="FFFFFF"/>
+            <w:tcMar>
+              <w:top w:w="0" w:type="dxa"/>
+              <w:bottom w:w="0" w:type="dxa"/>
+              <w:left w:w="0" w:type="dxa"/>
+              <w:right w:w="0" w:type="dxa"/>
+            </w:tcMar>
+            <w:vAlign w:val="top"/>
+          </w:tcPr>
+          <w:p>
+            <w:pPr>
+              <w:jc w:val="left"/>
+              <w:pBdr>
+                <w:bottom w:val="none" w:sz="0" w:space="0" w:color="000000"/>
+                <w:top w:val="none" w:sz="0" w:space="0" w:color="000000"/>
+                <w:left w:val="none" w:sz="0" w:space="0" w:color="000000"/>
+                <w:right w:val="none" w:sz="0" w:space="0" w:color="000000"/>
+              </w:pBdr>
+              <w:spacing w:after="120" w:before="120" w:line="240"/>
+              <w:ind w:left="120" w:right="120" w:firstLine="0" w:firstLineChars="0"/>
+              <w:rPr>
+                <w:rFonts w:ascii="Arial" w:hAnsi="Arial" w:eastAsia="Arial" w:cs="Arial"/>
+                <w:i w:val="false"/>
+                <w:b w:val="false"/>
+                <w:u w:val="none"/>
+                <w:strike w:val="false"/>
+                <w:sz w:val="22"/>
+                <w:szCs w:val="22"/>
+                <w:color w:val="000000"/>
+              </w:rPr>
+            </w:pPr>
+            <w:r xmlns:w="http://schemas.openxmlformats.org/wordprocessingml/2006/main" xmlns:wp="http://schemas.openxmlformats.org/drawingml/2006/wordprocessingDrawing" xmlns:r="http://schemas.openxmlformats.org/officeDocument/2006/relationships" xmlns:w14="http://schemas.microsoft.com/office/word/2010/wordml">
+              <w:rPr>
+                <w:rFonts w:ascii="Arial" w:hAnsi="Arial" w:eastAsia="Arial" w:cs="Arial"/>
+                <w:i w:val="false"/>
+                <w:b w:val="false"/>
+                <w:u w:val="none"/>
+                <w:strike w:val="false"/>
+                <w:sz w:val="22"/>
+                <w:szCs w:val="22"/>
+                <w:color w:val="000000"/>
+              </w:rPr>
+              <w:t xml:space="preserve"/>
+            </w:r>
+          </w:p>
+        </w:tc>
+        <w:tc>
+          <w:tcPr>
+            <w:tcBorders>
+              <w:bottom w:val="none" w:sz="0" w:space="0" w:color="000000"/>
+              <w:top w:val="none" w:sz="0" w:space="0" w:color="000000"/>
+              <w:left w:val="none" w:sz="0" w:space="0" w:color="000000"/>
+              <w:right w:val="none" w:sz="0" w:space="0" w:color="000000"/>
+            </w:tcBorders>
+            <w:shd w:val="clear" w:color="auto" w:fill="FFFFFF"/>
+            <w:tcMar>
+              <w:top w:w="0" w:type="dxa"/>
+              <w:bottom w:w="0" w:type="dxa"/>
+              <w:left w:w="0" w:type="dxa"/>
+              <w:right w:w="0" w:type="dxa"/>
+            </w:tcMar>
+            <w:vAlign w:val="top"/>
+          </w:tcPr>
+          <w:p>
+            <w:pPr>
+              <w:jc w:val="right"/>
+              <w:pBdr>
+                <w:bottom w:val="none" w:sz="0" w:space="0" w:color="000000"/>
+                <w:top w:val="none" w:sz="0" w:space="0" w:color="000000"/>
+                <w:left w:val="none" w:sz="0" w:space="0" w:color="000000"/>
+                <w:right w:val="none" w:sz="0" w:space="0" w:color="000000"/>
+              </w:pBdr>
+              <w:spacing w:after="120" w:before="120" w:line="240"/>
+              <w:ind w:left="120" w:right="120" w:firstLine="0" w:firstLineChars="0"/>
+              <w:rPr>
+                <w:rFonts w:ascii="Arial" w:hAnsi="Arial" w:eastAsia="Arial" w:cs="Arial"/>
+                <w:i w:val="false"/>
+                <w:b w:val="true"/>
+                <w:u w:val="none"/>
+                <w:strike w:val="false"/>
+                <w:sz w:val="22"/>
+                <w:szCs w:val="22"/>
+                <w:color w:val="000000"/>
+              </w:rPr>
+            </w:pPr>
+            <w:r xmlns:w="http://schemas.openxmlformats.org/wordprocessingml/2006/main" xmlns:wp="http://schemas.openxmlformats.org/drawingml/2006/wordprocessingDrawing" xmlns:r="http://schemas.openxmlformats.org/officeDocument/2006/relationships" xmlns:w14="http://schemas.microsoft.com/office/word/2010/wordml">
+              <w:rPr>
+                <w:rFonts w:ascii="Arial" w:hAnsi="Arial" w:eastAsia="Arial" w:cs="Arial"/>
+                <w:i w:val="false"/>
+                <w:b w:val="true"/>
+                <w:u w:val="none"/>
+                <w:strike w:val="false"/>
+                <w:sz w:val="22"/>
+                <w:szCs w:val="22"/>
+                <w:color w:val="000000"/>
+              </w:rPr>
+              <w:t xml:space="preserve">(2.248)   </w:t>
+            </w:r>
+          </w:p>
+        </w:tc>
+      </w:tr>
+      <w:tr>
+        <w:trPr>
+          <w:trHeight w:val="668" w:hRule="auto"/>
+        </w:trPr>
+        body 4
+        <w:tc>
+          <w:tcPr>
+            <w:tcBorders>
+              <w:bottom w:val="none" w:sz="0" w:space="0" w:color="000000"/>
+              <w:top w:val="none" w:sz="0" w:space="0" w:color="000000"/>
+              <w:left w:val="none" w:sz="0" w:space="0" w:color="000000"/>
+              <w:right w:val="none" w:sz="0" w:space="0" w:color="000000"/>
+            </w:tcBorders>
+            <w:shd w:val="clear" w:color="auto" w:fill="FFFFFF"/>
+            <w:tcMar>
+              <w:top w:w="0" w:type="dxa"/>
+              <w:bottom w:w="0" w:type="dxa"/>
+              <w:left w:w="0" w:type="dxa"/>
+              <w:right w:w="0" w:type="dxa"/>
+            </w:tcMar>
+            <w:vAlign w:val="top"/>
+          </w:tcPr>
+          <w:p>
+            <w:pPr>
+              <w:jc w:val="left"/>
+              <w:pBdr>
+                <w:bottom w:val="none" w:sz="0" w:space="0" w:color="000000"/>
+                <w:top w:val="none" w:sz="0" w:space="0" w:color="000000"/>
+                <w:left w:val="none" w:sz="0" w:space="0" w:color="000000"/>
+                <w:right w:val="none" w:sz="0" w:space="0" w:color="000000"/>
+              </w:pBdr>
+              <w:spacing w:after="120" w:before="120" w:line="240"/>
+              <w:ind w:left="120" w:right="120" w:firstLine="0" w:firstLineChars="0"/>
+              <w:rPr>
+                <w:rFonts w:ascii="Arial" w:hAnsi="Arial" w:eastAsia="Arial" w:cs="Arial"/>
+                <w:i w:val="false"/>
+                <w:b w:val="false"/>
+                <w:u w:val="none"/>
+                <w:strike w:val="false"/>
+                <w:sz w:val="22"/>
+                <w:szCs w:val="22"/>
+                <w:color w:val="000000"/>
+              </w:rPr>
+            </w:pPr>
+            <w:r xmlns:w="http://schemas.openxmlformats.org/wordprocessingml/2006/main" xmlns:wp="http://schemas.openxmlformats.org/drawingml/2006/wordprocessingDrawing" xmlns:r="http://schemas.openxmlformats.org/officeDocument/2006/relationships" xmlns:w14="http://schemas.microsoft.com/office/word/2010/wordml">
+              <w:rPr>
+                <w:rFonts w:ascii="Arial" w:hAnsi="Arial" w:eastAsia="Arial" w:cs="Arial"/>
+                <w:i w:val="false"/>
+                <w:b w:val="false"/>
+                <w:u w:val="none"/>
+                <w:strike w:val="false"/>
+                <w:sz w:val="22"/>
+                <w:szCs w:val="22"/>
+                <w:color w:val="000000"/>
+              </w:rPr>
+              <w:t xml:space="preserve">Parity</w:t>
+            </w:r>
+          </w:p>
+        </w:tc>
+        <w:tc>
+          <w:tcPr>
+            <w:tcBorders>
+              <w:bottom w:val="none" w:sz="0" w:space="0" w:color="000000"/>
+              <w:top w:val="none" w:sz="0" w:space="0" w:color="000000"/>
+              <w:left w:val="none" w:sz="0" w:space="0" w:color="000000"/>
+              <w:right w:val="none" w:sz="0" w:space="0" w:color="000000"/>
+            </w:tcBorders>
+            <w:shd w:val="clear" w:color="auto" w:fill="FFFFFF"/>
+            <w:tcMar>
+              <w:top w:w="0" w:type="dxa"/>
+              <w:bottom w:w="0" w:type="dxa"/>
+              <w:left w:w="0" w:type="dxa"/>
+              <w:right w:w="0" w:type="dxa"/>
+            </w:tcMar>
+            <w:vAlign w:val="top"/>
+          </w:tcPr>
+          <w:p>
+            <w:pPr>
+              <w:jc w:val="right"/>
+              <w:pBdr>
+                <w:bottom w:val="none" w:sz="0" w:space="0" w:color="000000"/>
+                <w:top w:val="none" w:sz="0" w:space="0" w:color="000000"/>
+                <w:left w:val="none" w:sz="0" w:space="0" w:color="000000"/>
+                <w:right w:val="none" w:sz="0" w:space="0" w:color="000000"/>
+              </w:pBdr>
+              <w:spacing w:after="120" w:before="120" w:line="240"/>
+              <w:ind w:left="120" w:right="120" w:firstLine="0" w:firstLineChars="0"/>
+              <w:rPr>
+                <w:rFonts w:ascii="Arial" w:hAnsi="Arial" w:eastAsia="Arial" w:cs="Arial"/>
+                <w:i w:val="false"/>
+                <w:b w:val="false"/>
+                <w:u w:val="none"/>
+                <w:strike w:val="false"/>
+                <w:sz w:val="22"/>
+                <w:szCs w:val="22"/>
+                <w:color w:val="000000"/>
+              </w:rPr>
+            </w:pPr>
+            <w:r xmlns:w="http://schemas.openxmlformats.org/wordprocessingml/2006/main" xmlns:wp="http://schemas.openxmlformats.org/drawingml/2006/wordprocessingDrawing" xmlns:r="http://schemas.openxmlformats.org/officeDocument/2006/relationships" xmlns:w14="http://schemas.microsoft.com/office/word/2010/wordml">
+              <w:rPr>
+                <w:rFonts w:ascii="Arial" w:hAnsi="Arial" w:eastAsia="Arial" w:cs="Arial"/>
+                <w:i w:val="false"/>
+                <w:b w:val="false"/>
+                <w:u w:val="none"/>
+                <w:strike w:val="false"/>
+                <w:sz w:val="22"/>
+                <w:szCs w:val="22"/>
+                <w:color w:val="000000"/>
+              </w:rPr>
+              <w:t xml:space="preserve">-0.032    </w:t>
+            </w:r>
+          </w:p>
+        </w:tc>
+      </w:tr>
+      <w:tr>
+        <w:trPr>
+          <w:trHeight w:val="670" w:hRule="auto"/>
+        </w:trPr>
+        body 5
+        <w:tc>
+          <w:tcPr>
+            <w:tcBorders>
+              <w:bottom w:val="none" w:sz="0" w:space="0" w:color="000000"/>
+              <w:top w:val="none" w:sz="0" w:space="0" w:color="000000"/>
+              <w:left w:val="none" w:sz="0" w:space="0" w:color="000000"/>
+              <w:right w:val="none" w:sz="0" w:space="0" w:color="000000"/>
+            </w:tcBorders>
+            <w:shd w:val="clear" w:color="auto" w:fill="FFFFFF"/>
+            <w:tcMar>
+              <w:top w:w="0" w:type="dxa"/>
+              <w:bottom w:w="0" w:type="dxa"/>
+              <w:left w:w="0" w:type="dxa"/>
+              <w:right w:w="0" w:type="dxa"/>
+            </w:tcMar>
+            <w:vAlign w:val="top"/>
+          </w:tcPr>
+          <w:p>
+            <w:pPr>
+              <w:jc w:val="left"/>
+              <w:pBdr>
+                <w:bottom w:val="none" w:sz="0" w:space="0" w:color="000000"/>
+                <w:top w:val="none" w:sz="0" w:space="0" w:color="000000"/>
+                <w:left w:val="none" w:sz="0" w:space="0" w:color="000000"/>
+                <w:right w:val="none" w:sz="0" w:space="0" w:color="000000"/>
+              </w:pBdr>
+              <w:spacing w:after="120" w:before="120" w:line="240"/>
+              <w:ind w:left="120" w:right="120" w:firstLine="0" w:firstLineChars="0"/>
+              <w:rPr>
+                <w:rFonts w:ascii="Arial" w:hAnsi="Arial" w:eastAsia="Arial" w:cs="Arial"/>
+                <w:i w:val="false"/>
+                <w:b w:val="false"/>
+                <w:u w:val="none"/>
+                <w:strike w:val="false"/>
+                <w:sz w:val="22"/>
+                <w:szCs w:val="22"/>
+                <w:color w:val="000000"/>
+              </w:rPr>
+            </w:pPr>
+            <w:r xmlns:w="http://schemas.openxmlformats.org/wordprocessingml/2006/main" xmlns:wp="http://schemas.openxmlformats.org/drawingml/2006/wordprocessingDrawing" xmlns:r="http://schemas.openxmlformats.org/officeDocument/2006/relationships" xmlns:w14="http://schemas.microsoft.com/office/word/2010/wordml">
+              <w:rPr>
+                <w:rFonts w:ascii="Arial" w:hAnsi="Arial" w:eastAsia="Arial" w:cs="Arial"/>
+                <w:i w:val="false"/>
+                <w:b w:val="false"/>
+                <w:u w:val="none"/>
+                <w:strike w:val="false"/>
+                <w:sz w:val="22"/>
+                <w:szCs w:val="22"/>
+                <w:color w:val="000000"/>
+              </w:rPr>
+              <w:t xml:space="preserve"/>
+            </w:r>
+          </w:p>
+        </w:tc>
+        <w:tc>
+          <w:tcPr>
+            <w:tcBorders>
+              <w:bottom w:val="none" w:sz="0" w:space="0" w:color="000000"/>
+              <w:top w:val="none" w:sz="0" w:space="0" w:color="000000"/>
+              <w:left w:val="none" w:sz="0" w:space="0" w:color="000000"/>
+              <w:right w:val="none" w:sz="0" w:space="0" w:color="000000"/>
+            </w:tcBorders>
+            <w:shd w:val="clear" w:color="auto" w:fill="FFFFFF"/>
+            <w:tcMar>
+              <w:top w:w="0" w:type="dxa"/>
+              <w:bottom w:w="0" w:type="dxa"/>
+              <w:left w:w="0" w:type="dxa"/>
+              <w:right w:w="0" w:type="dxa"/>
+            </w:tcMar>
+            <w:vAlign w:val="top"/>
+          </w:tcPr>
+          <w:p>
+            <w:pPr>
+              <w:jc w:val="right"/>
+              <w:pBdr>
+                <w:bottom w:val="none" w:sz="0" w:space="0" w:color="000000"/>
+                <w:top w:val="none" w:sz="0" w:space="0" w:color="000000"/>
+                <w:left w:val="none" w:sz="0" w:space="0" w:color="000000"/>
+                <w:right w:val="none" w:sz="0" w:space="0" w:color="000000"/>
+              </w:pBdr>
+              <w:spacing w:after="120" w:before="120" w:line="240"/>
+              <w:ind w:left="120" w:right="120" w:firstLine="0" w:firstLineChars="0"/>
+              <w:rPr>
+                <w:rFonts w:ascii="Arial" w:hAnsi="Arial" w:eastAsia="Arial" w:cs="Arial"/>
+                <w:i w:val="false"/>
+                <w:b w:val="false"/>
+                <w:u w:val="none"/>
+                <w:strike w:val="false"/>
+                <w:sz w:val="22"/>
+                <w:szCs w:val="22"/>
+                <w:color w:val="000000"/>
+              </w:rPr>
+            </w:pPr>
+            <w:r xmlns:w="http://schemas.openxmlformats.org/wordprocessingml/2006/main" xmlns:wp="http://schemas.openxmlformats.org/drawingml/2006/wordprocessingDrawing" xmlns:r="http://schemas.openxmlformats.org/officeDocument/2006/relationships" xmlns:w14="http://schemas.microsoft.com/office/word/2010/wordml">
+              <w:rPr>
+                <w:rFonts w:ascii="Arial" w:hAnsi="Arial" w:eastAsia="Arial" w:cs="Arial"/>
+                <w:i w:val="false"/>
+                <w:b w:val="false"/>
+                <w:u w:val="none"/>
+                <w:strike w:val="false"/>
+                <w:sz w:val="22"/>
+                <w:szCs w:val="22"/>
+                <w:color w:val="000000"/>
+              </w:rPr>
+              <w:t xml:space="preserve">(0.165)   </w:t>
+            </w:r>
+          </w:p>
+        </w:tc>
+      </w:tr>
+      <w:tr>
+        <w:trPr>
+          <w:trHeight w:val="668" w:hRule="auto"/>
+        </w:trPr>
+        body 6
+        <w:tc>
+          <w:tcPr>
+            <w:tcBorders>
+              <w:bottom w:val="none" w:sz="0" w:space="0" w:color="000000"/>
+              <w:top w:val="none" w:sz="0" w:space="0" w:color="000000"/>
+              <w:left w:val="none" w:sz="0" w:space="0" w:color="000000"/>
+              <w:right w:val="none" w:sz="0" w:space="0" w:color="000000"/>
+            </w:tcBorders>
+            <w:shd w:val="clear" w:color="auto" w:fill="FFFFFF"/>
+            <w:tcMar>
+              <w:top w:w="0" w:type="dxa"/>
+              <w:bottom w:w="0" w:type="dxa"/>
+              <w:left w:w="0" w:type="dxa"/>
+              <w:right w:w="0" w:type="dxa"/>
+            </w:tcMar>
+            <w:vAlign w:val="top"/>
+          </w:tcPr>
+          <w:p>
+            <w:pPr>
+              <w:jc w:val="left"/>
+              <w:pBdr>
+                <w:bottom w:val="none" w:sz="0" w:space="0" w:color="000000"/>
+                <w:top w:val="none" w:sz="0" w:space="0" w:color="000000"/>
+                <w:left w:val="none" w:sz="0" w:space="0" w:color="000000"/>
+                <w:right w:val="none" w:sz="0" w:space="0" w:color="000000"/>
+              </w:pBdr>
+              <w:spacing w:after="120" w:before="120" w:line="240"/>
+              <w:ind w:left="120" w:right="120" w:firstLine="0" w:firstLineChars="0"/>
+              <w:rPr>
+                <w:rFonts w:ascii="Arial" w:hAnsi="Arial" w:eastAsia="Arial" w:cs="Arial"/>
+                <w:i w:val="false"/>
+                <w:b w:val="false"/>
+                <w:u w:val="none"/>
+                <w:strike w:val="false"/>
+                <w:sz w:val="22"/>
+                <w:szCs w:val="22"/>
+                <w:color w:val="000000"/>
+              </w:rPr>
+            </w:pPr>
+            <w:r xmlns:w="http://schemas.openxmlformats.org/wordprocessingml/2006/main" xmlns:wp="http://schemas.openxmlformats.org/drawingml/2006/wordprocessingDrawing" xmlns:r="http://schemas.openxmlformats.org/officeDocument/2006/relationships" xmlns:w14="http://schemas.microsoft.com/office/word/2010/wordml">
+              <w:rPr>
+                <w:rFonts w:ascii="Arial" w:hAnsi="Arial" w:eastAsia="Arial" w:cs="Arial"/>
+                <w:i w:val="false"/>
+                <w:b w:val="false"/>
+                <w:u w:val="none"/>
+                <w:strike w:val="false"/>
+                <w:sz w:val="22"/>
+                <w:szCs w:val="22"/>
+                <w:color w:val="000000"/>
+              </w:rPr>
+              <w:t xml:space="preserve">APOE_E4 Carrier</w:t>
+            </w:r>
+          </w:p>
+        </w:tc>
+        <w:tc>
+          <w:tcPr>
+            <w:tcBorders>
+              <w:bottom w:val="none" w:sz="0" w:space="0" w:color="000000"/>
+              <w:top w:val="none" w:sz="0" w:space="0" w:color="000000"/>
+              <w:left w:val="none" w:sz="0" w:space="0" w:color="000000"/>
+              <w:right w:val="none" w:sz="0" w:space="0" w:color="000000"/>
+            </w:tcBorders>
+            <w:shd w:val="clear" w:color="auto" w:fill="FFFFFF"/>
+            <w:tcMar>
+              <w:top w:w="0" w:type="dxa"/>
+              <w:bottom w:w="0" w:type="dxa"/>
+              <w:left w:w="0" w:type="dxa"/>
+              <w:right w:w="0" w:type="dxa"/>
+            </w:tcMar>
+            <w:vAlign w:val="top"/>
+          </w:tcPr>
+          <w:p>
+            <w:pPr>
+              <w:jc w:val="right"/>
+              <w:pBdr>
+                <w:bottom w:val="none" w:sz="0" w:space="0" w:color="000000"/>
+                <w:top w:val="none" w:sz="0" w:space="0" w:color="000000"/>
+                <w:left w:val="none" w:sz="0" w:space="0" w:color="000000"/>
+                <w:right w:val="none" w:sz="0" w:space="0" w:color="000000"/>
+              </w:pBdr>
+              <w:spacing w:after="120" w:before="120" w:line="240"/>
+              <w:ind w:left="120" w:right="120" w:firstLine="0" w:firstLineChars="0"/>
+              <w:rPr>
+                <w:rFonts w:ascii="Arial" w:hAnsi="Arial" w:eastAsia="Arial" w:cs="Arial"/>
+                <w:i w:val="false"/>
+                <w:b w:val="true"/>
+                <w:u w:val="none"/>
+                <w:strike w:val="false"/>
+                <w:sz w:val="22"/>
+                <w:szCs w:val="22"/>
+                <w:color w:val="000000"/>
+              </w:rPr>
+            </w:pPr>
+            <w:r xmlns:w="http://schemas.openxmlformats.org/wordprocessingml/2006/main" xmlns:wp="http://schemas.openxmlformats.org/drawingml/2006/wordprocessingDrawing" xmlns:r="http://schemas.openxmlformats.org/officeDocument/2006/relationships" xmlns:w14="http://schemas.microsoft.com/office/word/2010/wordml">
+              <w:rPr>
+                <w:rFonts w:ascii="Arial" w:hAnsi="Arial" w:eastAsia="Arial" w:cs="Arial"/>
+                <w:i w:val="false"/>
+                <w:b w:val="true"/>
+                <w:u w:val="none"/>
+                <w:strike w:val="false"/>
+                <w:sz w:val="22"/>
+                <w:szCs w:val="22"/>
+                <w:color w:val="000000"/>
+              </w:rPr>
+              <w:t xml:space="preserve">1.694 ***</w:t>
+            </w:r>
+          </w:p>
+        </w:tc>
+      </w:tr>
+      <w:tr>
+        <w:trPr>
+          <w:trHeight w:val="670" w:hRule="auto"/>
+        </w:trPr>
+        body 7
+        <w:tc>
+          <w:tcPr>
+            <w:tcBorders>
+              <w:bottom w:val="none" w:sz="0" w:space="0" w:color="000000"/>
+              <w:top w:val="none" w:sz="0" w:space="0" w:color="000000"/>
+              <w:left w:val="none" w:sz="0" w:space="0" w:color="000000"/>
+              <w:right w:val="none" w:sz="0" w:space="0" w:color="000000"/>
+            </w:tcBorders>
+            <w:shd w:val="clear" w:color="auto" w:fill="FFFFFF"/>
+            <w:tcMar>
+              <w:top w:w="0" w:type="dxa"/>
+              <w:bottom w:w="0" w:type="dxa"/>
+              <w:left w:w="0" w:type="dxa"/>
+              <w:right w:w="0" w:type="dxa"/>
+            </w:tcMar>
+            <w:vAlign w:val="top"/>
+          </w:tcPr>
+          <w:p>
+            <w:pPr>
+              <w:jc w:val="left"/>
+              <w:pBdr>
+                <w:bottom w:val="none" w:sz="0" w:space="0" w:color="000000"/>
+                <w:top w:val="none" w:sz="0" w:space="0" w:color="000000"/>
+                <w:left w:val="none" w:sz="0" w:space="0" w:color="000000"/>
+                <w:right w:val="none" w:sz="0" w:space="0" w:color="000000"/>
+              </w:pBdr>
+              <w:spacing w:after="120" w:before="120" w:line="240"/>
+              <w:ind w:left="120" w:right="120" w:firstLine="0" w:firstLineChars="0"/>
+              <w:rPr>
+                <w:rFonts w:ascii="Arial" w:hAnsi="Arial" w:eastAsia="Arial" w:cs="Arial"/>
+                <w:i w:val="false"/>
+                <w:b w:val="false"/>
+                <w:u w:val="none"/>
+                <w:strike w:val="false"/>
+                <w:sz w:val="22"/>
+                <w:szCs w:val="22"/>
+                <w:color w:val="000000"/>
+              </w:rPr>
+            </w:pPr>
+            <w:r xmlns:w="http://schemas.openxmlformats.org/wordprocessingml/2006/main" xmlns:wp="http://schemas.openxmlformats.org/drawingml/2006/wordprocessingDrawing" xmlns:r="http://schemas.openxmlformats.org/officeDocument/2006/relationships" xmlns:w14="http://schemas.microsoft.com/office/word/2010/wordml">
+              <w:rPr>
+                <w:rFonts w:ascii="Arial" w:hAnsi="Arial" w:eastAsia="Arial" w:cs="Arial"/>
+                <w:i w:val="false"/>
+                <w:b w:val="false"/>
+                <w:u w:val="none"/>
+                <w:strike w:val="false"/>
+                <w:sz w:val="22"/>
+                <w:szCs w:val="22"/>
+                <w:color w:val="000000"/>
+              </w:rPr>
+              <w:t xml:space="preserve"/>
+            </w:r>
+          </w:p>
+        </w:tc>
+        <w:tc>
+          <w:tcPr>
+            <w:tcBorders>
+              <w:bottom w:val="none" w:sz="0" w:space="0" w:color="000000"/>
+              <w:top w:val="none" w:sz="0" w:space="0" w:color="000000"/>
+              <w:left w:val="none" w:sz="0" w:space="0" w:color="000000"/>
+              <w:right w:val="none" w:sz="0" w:space="0" w:color="000000"/>
+            </w:tcBorders>
+            <w:shd w:val="clear" w:color="auto" w:fill="FFFFFF"/>
+            <w:tcMar>
+              <w:top w:w="0" w:type="dxa"/>
+              <w:bottom w:w="0" w:type="dxa"/>
+              <w:left w:w="0" w:type="dxa"/>
+              <w:right w:w="0" w:type="dxa"/>
+            </w:tcMar>
+            <w:vAlign w:val="top"/>
+          </w:tcPr>
+          <w:p>
+            <w:pPr>
+              <w:jc w:val="right"/>
+              <w:pBdr>
+                <w:bottom w:val="none" w:sz="0" w:space="0" w:color="000000"/>
+                <w:top w:val="none" w:sz="0" w:space="0" w:color="000000"/>
+                <w:left w:val="none" w:sz="0" w:space="0" w:color="000000"/>
+                <w:right w:val="none" w:sz="0" w:space="0" w:color="000000"/>
+              </w:pBdr>
+              <w:spacing w:after="120" w:before="120" w:line="240"/>
+              <w:ind w:left="120" w:right="120" w:firstLine="0" w:firstLineChars="0"/>
+              <w:rPr>
+                <w:rFonts w:ascii="Arial" w:hAnsi="Arial" w:eastAsia="Arial" w:cs="Arial"/>
+                <w:i w:val="false"/>
+                <w:b w:val="true"/>
+                <w:u w:val="none"/>
+                <w:strike w:val="false"/>
+                <w:sz w:val="22"/>
+                <w:szCs w:val="22"/>
+                <w:color w:val="000000"/>
+              </w:rPr>
+            </w:pPr>
+            <w:r xmlns:w="http://schemas.openxmlformats.org/wordprocessingml/2006/main" xmlns:wp="http://schemas.openxmlformats.org/drawingml/2006/wordprocessingDrawing" xmlns:r="http://schemas.openxmlformats.org/officeDocument/2006/relationships" xmlns:w14="http://schemas.microsoft.com/office/word/2010/wordml">
+              <w:rPr>
+                <w:rFonts w:ascii="Arial" w:hAnsi="Arial" w:eastAsia="Arial" w:cs="Arial"/>
+                <w:i w:val="false"/>
+                <w:b w:val="true"/>
+                <w:u w:val="none"/>
+                <w:strike w:val="false"/>
+                <w:sz w:val="22"/>
+                <w:szCs w:val="22"/>
+                <w:color w:val="000000"/>
+              </w:rPr>
+              <w:t xml:space="preserve">(0.322)   </w:t>
+            </w:r>
+          </w:p>
+        </w:tc>
+      </w:tr>
+      <w:tr>
+        <w:trPr>
+          <w:trHeight w:val="668" w:hRule="auto"/>
+        </w:trPr>
+        body 8
+        <w:tc>
+          <w:tcPr>
+            <w:tcBorders>
+              <w:bottom w:val="none" w:sz="0" w:space="0" w:color="000000"/>
+              <w:top w:val="none" w:sz="0" w:space="0" w:color="000000"/>
+              <w:left w:val="none" w:sz="0" w:space="0" w:color="000000"/>
+              <w:right w:val="none" w:sz="0" w:space="0" w:color="000000"/>
+            </w:tcBorders>
+            <w:shd w:val="clear" w:color="auto" w:fill="FFFFFF"/>
+            <w:tcMar>
+              <w:top w:w="0" w:type="dxa"/>
+              <w:bottom w:w="0" w:type="dxa"/>
+              <w:left w:w="0" w:type="dxa"/>
+              <w:right w:w="0" w:type="dxa"/>
+            </w:tcMar>
+            <w:vAlign w:val="top"/>
+          </w:tcPr>
+          <w:p>
+            <w:pPr>
+              <w:jc w:val="left"/>
+              <w:pBdr>
+                <w:bottom w:val="none" w:sz="0" w:space="0" w:color="000000"/>
+                <w:top w:val="none" w:sz="0" w:space="0" w:color="000000"/>
+                <w:left w:val="none" w:sz="0" w:space="0" w:color="000000"/>
+                <w:right w:val="none" w:sz="0" w:space="0" w:color="000000"/>
+              </w:pBdr>
+              <w:spacing w:after="120" w:before="120" w:line="240"/>
+              <w:ind w:left="120" w:right="120" w:firstLine="0" w:firstLineChars="0"/>
+              <w:rPr>
+                <w:rFonts w:ascii="Arial" w:hAnsi="Arial" w:eastAsia="Arial" w:cs="Arial"/>
+                <w:i w:val="false"/>
+                <w:b w:val="false"/>
+                <w:u w:val="none"/>
+                <w:strike w:val="false"/>
+                <w:sz w:val="22"/>
+                <w:szCs w:val="22"/>
+                <w:color w:val="000000"/>
+              </w:rPr>
+            </w:pPr>
+            <w:r xmlns:w="http://schemas.openxmlformats.org/wordprocessingml/2006/main" xmlns:wp="http://schemas.openxmlformats.org/drawingml/2006/wordprocessingDrawing" xmlns:r="http://schemas.openxmlformats.org/officeDocument/2006/relationships" xmlns:w14="http://schemas.microsoft.com/office/word/2010/wordml">
+              <w:rPr>
+                <w:rFonts w:ascii="Arial" w:hAnsi="Arial" w:eastAsia="Arial" w:cs="Arial"/>
+                <w:i w:val="false"/>
+                <w:b w:val="false"/>
+                <w:u w:val="none"/>
+                <w:strike w:val="false"/>
+                <w:sz w:val="22"/>
+                <w:szCs w:val="22"/>
+                <w:color w:val="000000"/>
+              </w:rPr>
+              <w:t xml:space="preserve">Age baseline</w:t>
+            </w:r>
+          </w:p>
+        </w:tc>
+        <w:tc>
+          <w:tcPr>
+            <w:tcBorders>
+              <w:bottom w:val="none" w:sz="0" w:space="0" w:color="000000"/>
+              <w:top w:val="none" w:sz="0" w:space="0" w:color="000000"/>
+              <w:left w:val="none" w:sz="0" w:space="0" w:color="000000"/>
+              <w:right w:val="none" w:sz="0" w:space="0" w:color="000000"/>
+            </w:tcBorders>
+            <w:shd w:val="clear" w:color="auto" w:fill="FFFFFF"/>
+            <w:tcMar>
+              <w:top w:w="0" w:type="dxa"/>
+              <w:bottom w:w="0" w:type="dxa"/>
+              <w:left w:w="0" w:type="dxa"/>
+              <w:right w:w="0" w:type="dxa"/>
+            </w:tcMar>
+            <w:vAlign w:val="top"/>
+          </w:tcPr>
+          <w:p>
+            <w:pPr>
+              <w:jc w:val="right"/>
+              <w:pBdr>
+                <w:bottom w:val="none" w:sz="0" w:space="0" w:color="000000"/>
+                <w:top w:val="none" w:sz="0" w:space="0" w:color="000000"/>
+                <w:left w:val="none" w:sz="0" w:space="0" w:color="000000"/>
+                <w:right w:val="none" w:sz="0" w:space="0" w:color="000000"/>
+              </w:pBdr>
+              <w:spacing w:after="120" w:before="120" w:line="240"/>
+              <w:ind w:left="120" w:right="120" w:firstLine="0" w:firstLineChars="0"/>
+              <w:rPr>
+                <w:rFonts w:ascii="Arial" w:hAnsi="Arial" w:eastAsia="Arial" w:cs="Arial"/>
+                <w:i w:val="false"/>
+                <w:b w:val="true"/>
+                <w:u w:val="none"/>
+                <w:strike w:val="false"/>
+                <w:sz w:val="22"/>
+                <w:szCs w:val="22"/>
+                <w:color w:val="000000"/>
+              </w:rPr>
+            </w:pPr>
+            <w:r xmlns:w="http://schemas.openxmlformats.org/wordprocessingml/2006/main" xmlns:wp="http://schemas.openxmlformats.org/drawingml/2006/wordprocessingDrawing" xmlns:r="http://schemas.openxmlformats.org/officeDocument/2006/relationships" xmlns:w14="http://schemas.microsoft.com/office/word/2010/wordml">
+              <w:rPr>
+                <w:rFonts w:ascii="Arial" w:hAnsi="Arial" w:eastAsia="Arial" w:cs="Arial"/>
+                <w:i w:val="false"/>
+                <w:b w:val="true"/>
+                <w:u w:val="none"/>
+                <w:strike w:val="false"/>
+                <w:sz w:val="22"/>
+                <w:szCs w:val="22"/>
+                <w:color w:val="000000"/>
+              </w:rPr>
+              <w:t xml:space="preserve">0.080 *  </w:t>
+            </w:r>
+          </w:p>
+        </w:tc>
+      </w:tr>
+      <w:tr>
+        <w:trPr>
+          <w:trHeight w:val="670" w:hRule="auto"/>
+        </w:trPr>
+        body 9
+        <w:tc>
+          <w:tcPr>
+            <w:tcBorders>
+              <w:bottom w:val="none" w:sz="0" w:space="0" w:color="000000"/>
+              <w:top w:val="none" w:sz="0" w:space="0" w:color="000000"/>
+              <w:left w:val="none" w:sz="0" w:space="0" w:color="000000"/>
+              <w:right w:val="none" w:sz="0" w:space="0" w:color="000000"/>
+            </w:tcBorders>
+            <w:shd w:val="clear" w:color="auto" w:fill="FFFFFF"/>
+            <w:tcMar>
+              <w:top w:w="0" w:type="dxa"/>
+              <w:bottom w:w="0" w:type="dxa"/>
+              <w:left w:w="0" w:type="dxa"/>
+              <w:right w:w="0" w:type="dxa"/>
+            </w:tcMar>
+            <w:vAlign w:val="top"/>
+          </w:tcPr>
+          <w:p>
+            <w:pPr>
+              <w:jc w:val="left"/>
+              <w:pBdr>
+                <w:bottom w:val="none" w:sz="0" w:space="0" w:color="000000"/>
+                <w:top w:val="none" w:sz="0" w:space="0" w:color="000000"/>
+                <w:left w:val="none" w:sz="0" w:space="0" w:color="000000"/>
+                <w:right w:val="none" w:sz="0" w:space="0" w:color="000000"/>
+              </w:pBdr>
+              <w:spacing w:after="120" w:before="120" w:line="240"/>
+              <w:ind w:left="120" w:right="120" w:firstLine="0" w:firstLineChars="0"/>
+              <w:rPr>
+                <w:rFonts w:ascii="Arial" w:hAnsi="Arial" w:eastAsia="Arial" w:cs="Arial"/>
+                <w:i w:val="false"/>
+                <w:b w:val="false"/>
+                <w:u w:val="none"/>
+                <w:strike w:val="false"/>
+                <w:sz w:val="22"/>
+                <w:szCs w:val="22"/>
+                <w:color w:val="000000"/>
+              </w:rPr>
+            </w:pPr>
+            <w:r xmlns:w="http://schemas.openxmlformats.org/wordprocessingml/2006/main" xmlns:wp="http://schemas.openxmlformats.org/drawingml/2006/wordprocessingDrawing" xmlns:r="http://schemas.openxmlformats.org/officeDocument/2006/relationships" xmlns:w14="http://schemas.microsoft.com/office/word/2010/wordml">
+              <w:rPr>
+                <w:rFonts w:ascii="Arial" w:hAnsi="Arial" w:eastAsia="Arial" w:cs="Arial"/>
+                <w:i w:val="false"/>
+                <w:b w:val="false"/>
+                <w:u w:val="none"/>
+                <w:strike w:val="false"/>
+                <w:sz w:val="22"/>
+                <w:szCs w:val="22"/>
+                <w:color w:val="000000"/>
+              </w:rPr>
+              <w:t xml:space="preserve"/>
+            </w:r>
+          </w:p>
+        </w:tc>
+        <w:tc>
+          <w:tcPr>
+            <w:tcBorders>
+              <w:bottom w:val="none" w:sz="0" w:space="0" w:color="000000"/>
+              <w:top w:val="none" w:sz="0" w:space="0" w:color="000000"/>
+              <w:left w:val="none" w:sz="0" w:space="0" w:color="000000"/>
+              <w:right w:val="none" w:sz="0" w:space="0" w:color="000000"/>
+            </w:tcBorders>
+            <w:shd w:val="clear" w:color="auto" w:fill="FFFFFF"/>
+            <w:tcMar>
+              <w:top w:w="0" w:type="dxa"/>
+              <w:bottom w:w="0" w:type="dxa"/>
+              <w:left w:w="0" w:type="dxa"/>
+              <w:right w:w="0" w:type="dxa"/>
+            </w:tcMar>
+            <w:vAlign w:val="top"/>
+          </w:tcPr>
+          <w:p>
+            <w:pPr>
+              <w:jc w:val="right"/>
+              <w:pBdr>
+                <w:bottom w:val="none" w:sz="0" w:space="0" w:color="000000"/>
+                <w:top w:val="none" w:sz="0" w:space="0" w:color="000000"/>
+                <w:left w:val="none" w:sz="0" w:space="0" w:color="000000"/>
+                <w:right w:val="none" w:sz="0" w:space="0" w:color="000000"/>
+              </w:pBdr>
+              <w:spacing w:after="120" w:before="120" w:line="240"/>
+              <w:ind w:left="120" w:right="120" w:firstLine="0" w:firstLineChars="0"/>
+              <w:rPr>
+                <w:rFonts w:ascii="Arial" w:hAnsi="Arial" w:eastAsia="Arial" w:cs="Arial"/>
+                <w:i w:val="false"/>
+                <w:b w:val="true"/>
+                <w:u w:val="none"/>
+                <w:strike w:val="false"/>
+                <w:sz w:val="22"/>
+                <w:szCs w:val="22"/>
+                <w:color w:val="000000"/>
+              </w:rPr>
+            </w:pPr>
+            <w:r xmlns:w="http://schemas.openxmlformats.org/wordprocessingml/2006/main" xmlns:wp="http://schemas.openxmlformats.org/drawingml/2006/wordprocessingDrawing" xmlns:r="http://schemas.openxmlformats.org/officeDocument/2006/relationships" xmlns:w14="http://schemas.microsoft.com/office/word/2010/wordml">
+              <w:rPr>
+                <w:rFonts w:ascii="Arial" w:hAnsi="Arial" w:eastAsia="Arial" w:cs="Arial"/>
+                <w:i w:val="false"/>
+                <w:b w:val="true"/>
+                <w:u w:val="none"/>
+                <w:strike w:val="false"/>
+                <w:sz w:val="22"/>
+                <w:szCs w:val="22"/>
+                <w:color w:val="000000"/>
+              </w:rPr>
+              <w:t xml:space="preserve">(0.034)   </w:t>
+            </w:r>
+          </w:p>
+        </w:tc>
+      </w:tr>
+      <w:tr>
+        <w:trPr>
+          <w:trHeight w:val="625" w:hRule="auto"/>
+        </w:trPr>
+        body10
+        <w:tc>
+          <w:tcPr>
+            <w:tcBorders>
+              <w:bottom w:val="none" w:sz="0" w:space="0" w:color="000000"/>
+              <w:top w:val="none" w:sz="0" w:space="0" w:color="000000"/>
+              <w:left w:val="none" w:sz="0" w:space="0" w:color="000000"/>
+              <w:right w:val="none" w:sz="0" w:space="0" w:color="000000"/>
+            </w:tcBorders>
+            <w:shd w:val="clear" w:color="auto" w:fill="FFFFFF"/>
+            <w:tcMar>
+              <w:top w:w="0" w:type="dxa"/>
+              <w:bottom w:w="0" w:type="dxa"/>
+              <w:left w:w="0" w:type="dxa"/>
+              <w:right w:w="0" w:type="dxa"/>
+            </w:tcMar>
+            <w:vAlign w:val="top"/>
+          </w:tcPr>
+          <w:p>
+            <w:pPr>
+              <w:jc w:val="left"/>
+              <w:pBdr>
+                <w:bottom w:val="none" w:sz="0" w:space="0" w:color="000000"/>
+                <w:top w:val="none" w:sz="0" w:space="0" w:color="000000"/>
+                <w:left w:val="none" w:sz="0" w:space="0" w:color="000000"/>
+                <w:right w:val="none" w:sz="0" w:space="0" w:color="000000"/>
+              </w:pBdr>
+              <w:spacing w:after="120" w:before="120" w:line="240"/>
+              <w:ind w:left="120" w:right="120" w:firstLine="0" w:firstLineChars="0"/>
+              <w:rPr>
+                <w:rFonts w:ascii="Arial" w:hAnsi="Arial" w:eastAsia="Arial" w:cs="Arial"/>
+                <w:i w:val="false"/>
+                <w:b w:val="false"/>
+                <w:u w:val="none"/>
+                <w:strike w:val="false"/>
+                <w:sz w:val="22"/>
+                <w:szCs w:val="22"/>
+                <w:color w:val="000000"/>
+              </w:rPr>
+            </w:pPr>
+            <w:r xmlns:w="http://schemas.openxmlformats.org/wordprocessingml/2006/main" xmlns:wp="http://schemas.openxmlformats.org/drawingml/2006/wordprocessingDrawing" xmlns:r="http://schemas.openxmlformats.org/officeDocument/2006/relationships" xmlns:w14="http://schemas.microsoft.com/office/word/2010/wordml">
+              <w:rPr>
+                <w:rFonts w:ascii="Arial" w:hAnsi="Arial" w:eastAsia="Arial" w:cs="Arial"/>
+                <w:i w:val="false"/>
+                <w:b w:val="false"/>
+                <w:u w:val="none"/>
+                <w:strike w:val="false"/>
+                <w:sz w:val="22"/>
+                <w:szCs w:val="22"/>
+                <w:color w:val="000000"/>
+              </w:rPr>
+              <w:t xml:space="preserve">Education</w:t>
+            </w:r>
+          </w:p>
+        </w:tc>
+        <w:tc>
+          <w:tcPr>
+            <w:tcBorders>
+              <w:bottom w:val="none" w:sz="0" w:space="0" w:color="000000"/>
+              <w:top w:val="none" w:sz="0" w:space="0" w:color="000000"/>
+              <w:left w:val="none" w:sz="0" w:space="0" w:color="000000"/>
+              <w:right w:val="none" w:sz="0" w:space="0" w:color="000000"/>
+            </w:tcBorders>
+            <w:shd w:val="clear" w:color="auto" w:fill="FFFFFF"/>
+            <w:tcMar>
+              <w:top w:w="0" w:type="dxa"/>
+              <w:bottom w:w="0" w:type="dxa"/>
+              <w:left w:w="0" w:type="dxa"/>
+              <w:right w:w="0" w:type="dxa"/>
+            </w:tcMar>
+            <w:vAlign w:val="top"/>
+          </w:tcPr>
+          <w:p>
+            <w:pPr>
+              <w:jc w:val="right"/>
+              <w:pBdr>
+                <w:bottom w:val="none" w:sz="0" w:space="0" w:color="000000"/>
+                <w:top w:val="none" w:sz="0" w:space="0" w:color="000000"/>
+                <w:left w:val="none" w:sz="0" w:space="0" w:color="000000"/>
+                <w:right w:val="none" w:sz="0" w:space="0" w:color="000000"/>
+              </w:pBdr>
+              <w:spacing w:after="120" w:before="120" w:line="240"/>
+              <w:ind w:left="120" w:right="120" w:firstLine="0" w:firstLineChars="0"/>
+              <w:rPr>
+                <w:rFonts w:ascii="Arial" w:hAnsi="Arial" w:eastAsia="Arial" w:cs="Arial"/>
+                <w:i w:val="false"/>
+                <w:b w:val="false"/>
+                <w:u w:val="none"/>
+                <w:strike w:val="false"/>
+                <w:sz w:val="22"/>
+                <w:szCs w:val="22"/>
+                <w:color w:val="000000"/>
+              </w:rPr>
+            </w:pPr>
+            <w:r xmlns:w="http://schemas.openxmlformats.org/wordprocessingml/2006/main" xmlns:wp="http://schemas.openxmlformats.org/drawingml/2006/wordprocessingDrawing" xmlns:r="http://schemas.openxmlformats.org/officeDocument/2006/relationships" xmlns:w14="http://schemas.microsoft.com/office/word/2010/wordml">
+              <w:rPr>
+                <w:rFonts w:ascii="Arial" w:hAnsi="Arial" w:eastAsia="Arial" w:cs="Arial"/>
+                <w:i w:val="false"/>
+                <w:b w:val="false"/>
+                <w:u w:val="none"/>
+                <w:strike w:val="false"/>
+                <w:sz w:val="22"/>
+                <w:szCs w:val="22"/>
+                <w:color w:val="000000"/>
+              </w:rPr>
+              <w:t xml:space="preserve">-0.065    </w:t>
+            </w:r>
+          </w:p>
+        </w:tc>
+      </w:tr>
+      <w:tr>
+        <w:trPr>
+          <w:trHeight w:val="670" w:hRule="auto"/>
+        </w:trPr>
+        body11
+        <w:tc>
+          <w:tcPr>
+            <w:tcBorders>
+              <w:bottom w:val="none" w:sz="0" w:space="0" w:color="000000"/>
+              <w:top w:val="none" w:sz="0" w:space="0" w:color="000000"/>
+              <w:left w:val="none" w:sz="0" w:space="0" w:color="000000"/>
+              <w:right w:val="none" w:sz="0" w:space="0" w:color="000000"/>
+            </w:tcBorders>
+            <w:shd w:val="clear" w:color="auto" w:fill="FFFFFF"/>
+            <w:tcMar>
+              <w:top w:w="0" w:type="dxa"/>
+              <w:bottom w:w="0" w:type="dxa"/>
+              <w:left w:w="0" w:type="dxa"/>
+              <w:right w:w="0" w:type="dxa"/>
+            </w:tcMar>
+            <w:vAlign w:val="top"/>
+          </w:tcPr>
+          <w:p>
+            <w:pPr>
+              <w:jc w:val="left"/>
+              <w:pBdr>
+                <w:bottom w:val="none" w:sz="0" w:space="0" w:color="000000"/>
+                <w:top w:val="none" w:sz="0" w:space="0" w:color="000000"/>
+                <w:left w:val="none" w:sz="0" w:space="0" w:color="000000"/>
+                <w:right w:val="none" w:sz="0" w:space="0" w:color="000000"/>
+              </w:pBdr>
+              <w:spacing w:after="120" w:before="120" w:line="240"/>
+              <w:ind w:left="120" w:right="120" w:firstLine="0" w:firstLineChars="0"/>
+              <w:rPr>
+                <w:rFonts w:ascii="Arial" w:hAnsi="Arial" w:eastAsia="Arial" w:cs="Arial"/>
+                <w:i w:val="false"/>
+                <w:b w:val="false"/>
+                <w:u w:val="none"/>
+                <w:strike w:val="false"/>
+                <w:sz w:val="22"/>
+                <w:szCs w:val="22"/>
+                <w:color w:val="000000"/>
+              </w:rPr>
+            </w:pPr>
+            <w:r xmlns:w="http://schemas.openxmlformats.org/wordprocessingml/2006/main" xmlns:wp="http://schemas.openxmlformats.org/drawingml/2006/wordprocessingDrawing" xmlns:r="http://schemas.openxmlformats.org/officeDocument/2006/relationships" xmlns:w14="http://schemas.microsoft.com/office/word/2010/wordml">
+              <w:rPr>
+                <w:rFonts w:ascii="Arial" w:hAnsi="Arial" w:eastAsia="Arial" w:cs="Arial"/>
+                <w:i w:val="false"/>
+                <w:b w:val="false"/>
+                <w:u w:val="none"/>
+                <w:strike w:val="false"/>
+                <w:sz w:val="22"/>
+                <w:szCs w:val="22"/>
+                <w:color w:val="000000"/>
+              </w:rPr>
+              <w:t xml:space="preserve"/>
+            </w:r>
+          </w:p>
+        </w:tc>
+        <w:tc>
+          <w:tcPr>
+            <w:tcBorders>
+              <w:bottom w:val="single" w:sz="3" w:space="0" w:color="000000"/>
+              <w:top w:val="none" w:sz="0" w:space="0" w:color="000000"/>
+              <w:left w:val="none" w:sz="0" w:space="0" w:color="000000"/>
+              <w:right w:val="none" w:sz="0" w:space="0" w:color="000000"/>
+            </w:tcBorders>
+            <w:shd w:val="clear" w:color="auto" w:fill="FFFFFF"/>
+            <w:tcMar>
+              <w:top w:w="0" w:type="dxa"/>
+              <w:bottom w:w="0" w:type="dxa"/>
+              <w:left w:w="0" w:type="dxa"/>
+              <w:right w:w="0" w:type="dxa"/>
+            </w:tcMar>
+            <w:vAlign w:val="top"/>
+          </w:tcPr>
+          <w:p>
+            <w:pPr>
+              <w:jc w:val="right"/>
+              <w:pBdr>
+                <w:bottom w:val="none" w:sz="0" w:space="0" w:color="000000"/>
+                <w:top w:val="none" w:sz="0" w:space="0" w:color="000000"/>
+                <w:left w:val="none" w:sz="0" w:space="0" w:color="000000"/>
+                <w:right w:val="none" w:sz="0" w:space="0" w:color="000000"/>
+              </w:pBdr>
+              <w:spacing w:after="120" w:before="120" w:line="240"/>
+              <w:ind w:left="120" w:right="120" w:firstLine="0" w:firstLineChars="0"/>
+              <w:rPr>
+                <w:rFonts w:ascii="Arial" w:hAnsi="Arial" w:eastAsia="Arial" w:cs="Arial"/>
+                <w:i w:val="false"/>
+                <w:b w:val="false"/>
+                <w:u w:val="none"/>
+                <w:strike w:val="false"/>
+                <w:sz w:val="22"/>
+                <w:szCs w:val="22"/>
+                <w:color w:val="000000"/>
+              </w:rPr>
+            </w:pPr>
+            <w:r xmlns:w="http://schemas.openxmlformats.org/wordprocessingml/2006/main" xmlns:wp="http://schemas.openxmlformats.org/drawingml/2006/wordprocessingDrawing" xmlns:r="http://schemas.openxmlformats.org/officeDocument/2006/relationships" xmlns:w14="http://schemas.microsoft.com/office/word/2010/wordml">
+              <w:rPr>
+                <w:rFonts w:ascii="Arial" w:hAnsi="Arial" w:eastAsia="Arial" w:cs="Arial"/>
+                <w:i w:val="false"/>
+                <w:b w:val="false"/>
+                <w:u w:val="none"/>
+                <w:strike w:val="false"/>
+                <w:sz w:val="22"/>
+                <w:szCs w:val="22"/>
+                <w:color w:val="000000"/>
+              </w:rPr>
+              <w:t xml:space="preserve">(0.044)   </w:t>
+            </w:r>
+          </w:p>
+        </w:tc>
+      </w:tr>
+      <w:tr>
+        <w:trPr>
+          <w:trHeight w:val="625" w:hRule="auto"/>
+        </w:trPr>
+        body12
+        <w:tc>
+          <w:tcPr>
+            <w:tcBorders>
+              <w:bottom w:val="none" w:sz="0" w:space="0" w:color="000000"/>
+              <w:top w:val="none" w:sz="0" w:space="0" w:color="000000"/>
+              <w:left w:val="none" w:sz="0" w:space="0" w:color="000000"/>
+              <w:right w:val="none" w:sz="0" w:space="0" w:color="000000"/>
+            </w:tcBorders>
+            <w:shd w:val="clear" w:color="auto" w:fill="FFFFFF"/>
+            <w:tcMar>
+              <w:top w:w="0" w:type="dxa"/>
+              <w:bottom w:w="0" w:type="dxa"/>
+              <w:left w:w="0" w:type="dxa"/>
+              <w:right w:w="0" w:type="dxa"/>
+            </w:tcMar>
+            <w:vAlign w:val="top"/>
+          </w:tcPr>
+          <w:p>
+            <w:pPr>
+              <w:jc w:val="left"/>
+              <w:pBdr>
+                <w:bottom w:val="none" w:sz="0" w:space="0" w:color="000000"/>
+                <w:top w:val="none" w:sz="0" w:space="0" w:color="000000"/>
+                <w:left w:val="none" w:sz="0" w:space="0" w:color="000000"/>
+                <w:right w:val="none" w:sz="0" w:space="0" w:color="000000"/>
+              </w:pBdr>
+              <w:spacing w:after="120" w:before="120" w:line="240"/>
+              <w:ind w:left="120" w:right="120" w:firstLine="0" w:firstLineChars="0"/>
+              <w:rPr>
+                <w:rFonts w:ascii="Arial" w:hAnsi="Arial" w:eastAsia="Arial" w:cs="Arial"/>
+                <w:i w:val="false"/>
+                <w:b w:val="false"/>
+                <w:u w:val="none"/>
+                <w:strike w:val="false"/>
+                <w:sz w:val="22"/>
+                <w:szCs w:val="22"/>
+                <w:color w:val="000000"/>
+              </w:rPr>
+            </w:pPr>
+            <w:r xmlns:w="http://schemas.openxmlformats.org/wordprocessingml/2006/main" xmlns:wp="http://schemas.openxmlformats.org/drawingml/2006/wordprocessingDrawing" xmlns:r="http://schemas.openxmlformats.org/officeDocument/2006/relationships" xmlns:w14="http://schemas.microsoft.com/office/word/2010/wordml">
+              <w:rPr>
+                <w:rFonts w:ascii="Arial" w:hAnsi="Arial" w:eastAsia="Arial" w:cs="Arial"/>
+                <w:i w:val="false"/>
+                <w:b w:val="false"/>
+                <w:u w:val="none"/>
+                <w:strike w:val="false"/>
+                <w:sz w:val="22"/>
+                <w:szCs w:val="22"/>
+                <w:color w:val="000000"/>
+              </w:rPr>
+              <w:t xml:space="preserve">N</w:t>
+            </w:r>
+          </w:p>
+        </w:tc>
+        <w:tc>
+          <w:tcPr>
+            <w:tcBorders>
+              <w:bottom w:val="none" w:sz="0" w:space="0" w:color="000000"/>
+              <w:top w:val="single" w:sz="3" w:space="0" w:color="000000"/>
+              <w:left w:val="none" w:sz="0" w:space="0" w:color="000000"/>
+              <w:right w:val="none" w:sz="0" w:space="0" w:color="000000"/>
+            </w:tcBorders>
+            <w:shd w:val="clear" w:color="auto" w:fill="FFFFFF"/>
+            <w:tcMar>
+              <w:top w:w="0" w:type="dxa"/>
+              <w:bottom w:w="0" w:type="dxa"/>
+              <w:left w:w="0" w:type="dxa"/>
+              <w:right w:w="0" w:type="dxa"/>
+            </w:tcMar>
+            <w:vAlign w:val="top"/>
+          </w:tcPr>
+          <w:p>
+            <w:pPr>
+              <w:jc w:val="right"/>
+              <w:pBdr>
+                <w:bottom w:val="none" w:sz="0" w:space="0" w:color="000000"/>
+                <w:top w:val="none" w:sz="0" w:space="0" w:color="000000"/>
+                <w:left w:val="none" w:sz="0" w:space="0" w:color="000000"/>
+                <w:right w:val="none" w:sz="0" w:space="0" w:color="000000"/>
+              </w:pBdr>
+              <w:spacing w:after="120" w:before="120" w:line="240"/>
+              <w:ind w:left="120" w:right="120" w:firstLine="0" w:firstLineChars="0"/>
+              <w:rPr>
+                <w:rFonts w:ascii="Arial" w:hAnsi="Arial" w:eastAsia="Arial" w:cs="Arial"/>
+                <w:i w:val="false"/>
+                <w:b w:val="false"/>
+                <w:u w:val="none"/>
+                <w:strike w:val="false"/>
+                <w:sz w:val="22"/>
+                <w:szCs w:val="22"/>
+                <w:color w:val="000000"/>
+              </w:rPr>
+            </w:pPr>
+            <w:r xmlns:w="http://schemas.openxmlformats.org/wordprocessingml/2006/main" xmlns:wp="http://schemas.openxmlformats.org/drawingml/2006/wordprocessingDrawing" xmlns:r="http://schemas.openxmlformats.org/officeDocument/2006/relationships" xmlns:w14="http://schemas.microsoft.com/office/word/2010/wordml">
+              <w:rPr>
+                <w:rFonts w:ascii="Arial" w:hAnsi="Arial" w:eastAsia="Arial" w:cs="Arial"/>
+                <w:i w:val="false"/>
+                <w:b w:val="false"/>
+                <w:u w:val="none"/>
+                <w:strike w:val="false"/>
+                <w:sz w:val="22"/>
+                <w:szCs w:val="22"/>
+                <w:color w:val="000000"/>
+              </w:rPr>
+              <w:t xml:space="preserve">229        </w:t>
+            </w:r>
+          </w:p>
+        </w:tc>
+      </w:tr>
+      <w:tr>
+        <w:trPr>
+          <w:trHeight w:val="668" w:hRule="auto"/>
+        </w:trPr>
+        body13
+        <w:tc>
+          <w:tcPr>
+            <w:tcBorders>
+              <w:bottom w:val="none" w:sz="0" w:space="0" w:color="000000"/>
+              <w:top w:val="none" w:sz="0" w:space="0" w:color="000000"/>
+              <w:left w:val="none" w:sz="0" w:space="0" w:color="000000"/>
+              <w:right w:val="none" w:sz="0" w:space="0" w:color="000000"/>
+            </w:tcBorders>
+            <w:shd w:val="clear" w:color="auto" w:fill="FFFFFF"/>
+            <w:tcMar>
+              <w:top w:w="0" w:type="dxa"/>
+              <w:bottom w:w="0" w:type="dxa"/>
+              <w:left w:w="0" w:type="dxa"/>
+              <w:right w:w="0" w:type="dxa"/>
+            </w:tcMar>
+            <w:vAlign w:val="top"/>
+          </w:tcPr>
+          <w:p>
+            <w:pPr>
+              <w:jc w:val="left"/>
+              <w:pBdr>
+                <w:bottom w:val="none" w:sz="0" w:space="0" w:color="000000"/>
+                <w:top w:val="none" w:sz="0" w:space="0" w:color="000000"/>
+                <w:left w:val="none" w:sz="0" w:space="0" w:color="000000"/>
+                <w:right w:val="none" w:sz="0" w:space="0" w:color="000000"/>
+              </w:pBdr>
+              <w:spacing w:after="120" w:before="120" w:line="240"/>
+              <w:ind w:left="120" w:right="120" w:firstLine="0" w:firstLineChars="0"/>
+              <w:rPr>
+                <w:rFonts w:ascii="Arial" w:hAnsi="Arial" w:eastAsia="Arial" w:cs="Arial"/>
+                <w:i w:val="false"/>
+                <w:b w:val="false"/>
+                <w:u w:val="none"/>
+                <w:strike w:val="false"/>
+                <w:sz w:val="22"/>
+                <w:szCs w:val="22"/>
+                <w:color w:val="000000"/>
+              </w:rPr>
+            </w:pPr>
+            <w:r xmlns:w="http://schemas.openxmlformats.org/wordprocessingml/2006/main" xmlns:wp="http://schemas.openxmlformats.org/drawingml/2006/wordprocessingDrawing" xmlns:r="http://schemas.openxmlformats.org/officeDocument/2006/relationships" xmlns:w14="http://schemas.microsoft.com/office/word/2010/wordml">
+              <w:rPr>
+                <w:rFonts w:ascii="Arial" w:hAnsi="Arial" w:eastAsia="Arial" w:cs="Arial"/>
+                <w:i w:val="false"/>
+                <w:b w:val="false"/>
+                <w:u w:val="none"/>
+                <w:strike w:val="false"/>
+                <w:sz w:val="22"/>
+                <w:szCs w:val="22"/>
+                <w:color w:val="000000"/>
+              </w:rPr>
+              <w:t xml:space="preserve">logLik</w:t>
+            </w:r>
+          </w:p>
+        </w:tc>
+        <w:tc>
+          <w:tcPr>
+            <w:tcBorders>
+              <w:bottom w:val="none" w:sz="0" w:space="0" w:color="000000"/>
+              <w:top w:val="none" w:sz="0" w:space="0" w:color="000000"/>
+              <w:left w:val="none" w:sz="0" w:space="0" w:color="000000"/>
+              <w:right w:val="none" w:sz="0" w:space="0" w:color="000000"/>
+            </w:tcBorders>
+            <w:shd w:val="clear" w:color="auto" w:fill="FFFFFF"/>
+            <w:tcMar>
+              <w:top w:w="0" w:type="dxa"/>
+              <w:bottom w:w="0" w:type="dxa"/>
+              <w:left w:w="0" w:type="dxa"/>
+              <w:right w:w="0" w:type="dxa"/>
+            </w:tcMar>
+            <w:vAlign w:val="top"/>
+          </w:tcPr>
+          <w:p>
+            <w:pPr>
+              <w:jc w:val="right"/>
+              <w:pBdr>
+                <w:bottom w:val="none" w:sz="0" w:space="0" w:color="000000"/>
+                <w:top w:val="none" w:sz="0" w:space="0" w:color="000000"/>
+                <w:left w:val="none" w:sz="0" w:space="0" w:color="000000"/>
+                <w:right w:val="none" w:sz="0" w:space="0" w:color="000000"/>
+              </w:pBdr>
+              <w:spacing w:after="120" w:before="120" w:line="240"/>
+              <w:ind w:left="120" w:right="120" w:firstLine="0" w:firstLineChars="0"/>
+              <w:rPr>
+                <w:rFonts w:ascii="Arial" w:hAnsi="Arial" w:eastAsia="Arial" w:cs="Arial"/>
+                <w:i w:val="false"/>
+                <w:b w:val="false"/>
+                <w:u w:val="none"/>
+                <w:strike w:val="false"/>
+                <w:sz w:val="22"/>
+                <w:szCs w:val="22"/>
+                <w:color w:val="000000"/>
+              </w:rPr>
+            </w:pPr>
+            <w:r xmlns:w="http://schemas.openxmlformats.org/wordprocessingml/2006/main" xmlns:wp="http://schemas.openxmlformats.org/drawingml/2006/wordprocessingDrawing" xmlns:r="http://schemas.openxmlformats.org/officeDocument/2006/relationships" xmlns:w14="http://schemas.microsoft.com/office/word/2010/wordml">
+              <w:rPr>
+                <w:rFonts w:ascii="Arial" w:hAnsi="Arial" w:eastAsia="Arial" w:cs="Arial"/>
+                <w:i w:val="false"/>
+                <w:b w:val="false"/>
+                <w:u w:val="none"/>
+                <w:strike w:val="false"/>
+                <w:sz w:val="22"/>
+                <w:szCs w:val="22"/>
+                <w:color w:val="000000"/>
+              </w:rPr>
+              <w:t xml:space="preserve">-126.902    </w:t>
+            </w:r>
+          </w:p>
+        </w:tc>
+      </w:tr>
+      <w:tr>
+        <w:trPr>
+          <w:trHeight w:val="627" w:hRule="auto"/>
+        </w:trPr>
+        body14
+        <w:tc>
+          <w:tcPr>
+            <w:tcBorders>
+              <w:bottom w:val="single" w:sz="8" w:space="0" w:color="000000"/>
+              <w:top w:val="none" w:sz="0" w:space="0" w:color="000000"/>
+              <w:left w:val="none" w:sz="0" w:space="0" w:color="000000"/>
+              <w:right w:val="none" w:sz="0" w:space="0" w:color="000000"/>
+            </w:tcBorders>
+            <w:shd w:val="clear" w:color="auto" w:fill="FFFFFF"/>
+            <w:tcMar>
+              <w:top w:w="0" w:type="dxa"/>
+              <w:bottom w:w="0" w:type="dxa"/>
+              <w:left w:w="0" w:type="dxa"/>
+              <w:right w:w="0" w:type="dxa"/>
+            </w:tcMar>
+            <w:vAlign w:val="top"/>
+          </w:tcPr>
+          <w:p>
+            <w:pPr>
+              <w:jc w:val="left"/>
+              <w:pBdr>
+                <w:bottom w:val="none" w:sz="0" w:space="0" w:color="000000"/>
+                <w:top w:val="none" w:sz="0" w:space="0" w:color="000000"/>
+                <w:left w:val="none" w:sz="0" w:space="0" w:color="000000"/>
+                <w:right w:val="none" w:sz="0" w:space="0" w:color="000000"/>
+              </w:pBdr>
+              <w:spacing w:after="120" w:before="120" w:line="240"/>
+              <w:ind w:left="120" w:right="120" w:firstLine="0" w:firstLineChars="0"/>
+              <w:rPr>
+                <w:rFonts w:ascii="Arial" w:hAnsi="Arial" w:eastAsia="Arial" w:cs="Arial"/>
+                <w:i w:val="false"/>
+                <w:b w:val="false"/>
+                <w:u w:val="none"/>
+                <w:strike w:val="false"/>
+                <w:sz w:val="22"/>
+                <w:szCs w:val="22"/>
+                <w:color w:val="000000"/>
+              </w:rPr>
+            </w:pPr>
+            <w:r xmlns:w="http://schemas.openxmlformats.org/wordprocessingml/2006/main" xmlns:wp="http://schemas.openxmlformats.org/drawingml/2006/wordprocessingDrawing" xmlns:r="http://schemas.openxmlformats.org/officeDocument/2006/relationships" xmlns:w14="http://schemas.microsoft.com/office/word/2010/wordml">
+              <w:rPr>
+                <w:rFonts w:ascii="Arial" w:hAnsi="Arial" w:eastAsia="Arial" w:cs="Arial"/>
+                <w:i w:val="false"/>
+                <w:b w:val="false"/>
+                <w:u w:val="none"/>
+                <w:strike w:val="false"/>
+                <w:sz w:val="22"/>
+                <w:szCs w:val="22"/>
+                <w:color w:val="000000"/>
+              </w:rPr>
+              <w:t xml:space="preserve">AIC</w:t>
+            </w:r>
+          </w:p>
+        </w:tc>
+        <w:tc>
+          <w:tcPr>
+            <w:tcBorders>
+              <w:bottom w:val="single" w:sz="8" w:space="0" w:color="000000"/>
+              <w:top w:val="none" w:sz="0" w:space="0" w:color="000000"/>
+              <w:left w:val="none" w:sz="0" w:space="0" w:color="000000"/>
+              <w:right w:val="none" w:sz="0" w:space="0" w:color="000000"/>
+            </w:tcBorders>
+            <w:shd w:val="clear" w:color="auto" w:fill="FFFFFF"/>
+            <w:tcMar>
+              <w:top w:w="0" w:type="dxa"/>
+              <w:bottom w:w="0" w:type="dxa"/>
+              <w:left w:w="0" w:type="dxa"/>
+              <w:right w:w="0" w:type="dxa"/>
+            </w:tcMar>
+            <w:vAlign w:val="top"/>
+          </w:tcPr>
+          <w:p>
+            <w:pPr>
+              <w:jc w:val="right"/>
+              <w:pBdr>
+                <w:bottom w:val="none" w:sz="0" w:space="0" w:color="000000"/>
+                <w:top w:val="none" w:sz="0" w:space="0" w:color="000000"/>
+                <w:left w:val="none" w:sz="0" w:space="0" w:color="000000"/>
+                <w:right w:val="none" w:sz="0" w:space="0" w:color="000000"/>
+              </w:pBdr>
+              <w:spacing w:after="120" w:before="120" w:line="240"/>
+              <w:ind w:left="120" w:right="120" w:firstLine="0" w:firstLineChars="0"/>
+              <w:rPr>
+                <w:rFonts w:ascii="Arial" w:hAnsi="Arial" w:eastAsia="Arial" w:cs="Arial"/>
+                <w:i w:val="false"/>
+                <w:b w:val="false"/>
+                <w:u w:val="none"/>
+                <w:strike w:val="false"/>
+                <w:sz w:val="22"/>
+                <w:szCs w:val="22"/>
+                <w:color w:val="000000"/>
+              </w:rPr>
+            </w:pPr>
+            <w:r xmlns:w="http://schemas.openxmlformats.org/wordprocessingml/2006/main" xmlns:wp="http://schemas.openxmlformats.org/drawingml/2006/wordprocessingDrawing" xmlns:r="http://schemas.openxmlformats.org/officeDocument/2006/relationships" xmlns:w14="http://schemas.microsoft.com/office/word/2010/wordml">
+              <w:rPr>
+                <w:rFonts w:ascii="Arial" w:hAnsi="Arial" w:eastAsia="Arial" w:cs="Arial"/>
+                <w:i w:val="false"/>
+                <w:b w:val="false"/>
+                <w:u w:val="none"/>
+                <w:strike w:val="false"/>
+                <w:sz w:val="22"/>
+                <w:szCs w:val="22"/>
+                <w:color w:val="000000"/>
+              </w:rPr>
+              <w:t xml:space="preserve">263.804    </w:t>
+            </w:r>
+          </w:p>
+        </w:tc>
+      </w:tr>
+      <w:tr>
+        <w:trPr>
+          <w:trHeight w:val="668" w:hRule="auto"/>
+        </w:trPr>
+        body15
+        <w:tc>
+          <w:tcPr>
+            <w:gridSpan w:val="2"/>
+            <w:tcBorders>
+              <w:bottom w:val="none" w:sz="0" w:space="0" w:color="000000"/>
+              <w:top w:val="single" w:sz="8" w:space="0" w:color="000000"/>
+              <w:left w:val="none" w:sz="0" w:space="0" w:color="000000"/>
+              <w:right w:val="none" w:sz="0" w:space="0" w:color="000000"/>
+            </w:tcBorders>
+            <w:shd w:val="clear" w:color="auto" w:fill="FFFFFF"/>
+            <w:tcMar>
+              <w:top w:w="0" w:type="dxa"/>
+              <w:bottom w:w="0" w:type="dxa"/>
+              <w:left w:w="0" w:type="dxa"/>
+              <w:right w:w="0" w:type="dxa"/>
+            </w:tcMar>
+            <w:vAlign w:val="top"/>
+          </w:tcPr>
+          <w:p>
+            <w:pPr>
+              <w:jc w:val="left"/>
+              <w:pBdr>
+                <w:bottom w:val="none" w:sz="0" w:space="0" w:color="000000"/>
+                <w:top w:val="none" w:sz="0" w:space="0" w:color="000000"/>
+                <w:left w:val="none" w:sz="0" w:space="0" w:color="000000"/>
+                <w:right w:val="none" w:sz="0" w:space="0" w:color="000000"/>
+              </w:pBdr>
+              <w:spacing w:after="120" w:before="120" w:line="240"/>
+              <w:ind w:left="120" w:right="120" w:firstLine="0" w:firstLineChars="0"/>
+              <w:rPr>
+                <w:rFonts w:ascii="Arial" w:hAnsi="Arial" w:eastAsia="Arial" w:cs="Arial"/>
+                <w:i w:val="false"/>
+                <w:b w:val="false"/>
+                <w:u w:val="none"/>
+                <w:strike w:val="false"/>
+                <w:sz w:val="22"/>
+                <w:szCs w:val="22"/>
+                <w:color w:val="000000"/>
+              </w:rPr>
+            </w:pPr>
+            <w:r xmlns:w="http://schemas.openxmlformats.org/wordprocessingml/2006/main" xmlns:wp="http://schemas.openxmlformats.org/drawingml/2006/wordprocessingDrawing" xmlns:r="http://schemas.openxmlformats.org/officeDocument/2006/relationships" xmlns:w14="http://schemas.microsoft.com/office/word/2010/wordml">
+              <w:rPr>
+                <w:rFonts w:ascii="Arial" w:hAnsi="Arial" w:eastAsia="Arial" w:cs="Arial"/>
+                <w:i w:val="false"/>
+                <w:b w:val="false"/>
+                <w:u w:val="none"/>
+                <w:strike w:val="false"/>
+                <w:sz w:val="22"/>
+                <w:szCs w:val="22"/>
+                <w:color w:val="000000"/>
+              </w:rPr>
+              <w:t xml:space="preserve">† p &lt; 0.1; * p &lt; 0.05; ** p &lt; 0.01; *** p &lt; 0.001.</w:t>
+            </w:r>
+          </w:p>
+        </w:tc>
+      </w:tr>
+    </w:tbl>
+    <w:p>
+      <w:pPr>
+        <w:pStyle w:val="SourceCode"/>
+      </w:pPr>
+      <w:r>
+        <w:br/>
+      </w:r>
+      <w:r>
+        <w:rPr>
+          <w:rStyle w:val="VerbatimChar"/>
+        </w:rPr>
+        <w:t xml:space="preserve">Call:</w:t>
+      </w:r>
+      <w:r>
+        <w:br/>
+      </w:r>
+      <w:r>
+        <w:rPr>
+          <w:rStyle w:val="VerbatimChar"/>
+        </w:rPr>
+        <w:t xml:space="preserve">glm(formula = A ~ kids_total + age_v1 + APOE_binary + education, </w:t>
+      </w:r>
+      <w:r>
+        <w:br/>
+      </w:r>
+      <w:r>
+        <w:rPr>
+          <w:rStyle w:val="VerbatimChar"/>
+        </w:rPr>
+        <w:t xml:space="preserve">    family = binomial(link = "logit"), data = data_bio[data_bio$sex == </w:t>
+      </w:r>
+      <w:r>
+        <w:br/>
+      </w:r>
+      <w:r>
+        <w:rPr>
+          <w:rStyle w:val="VerbatimChar"/>
+        </w:rPr>
+        <w:t xml:space="preserve">        2, ])</w:t>
+      </w:r>
+      <w:r>
+        <w:br/>
+      </w:r>
+      <w:r>
+        <w:br/>
+      </w:r>
+      <w:r>
+        <w:rPr>
+          <w:rStyle w:val="VerbatimChar"/>
+        </w:rPr>
+        <w:t xml:space="preserve">Coefficients:</w:t>
+      </w:r>
+      <w:r>
+        <w:br/>
+      </w:r>
+      <w:r>
+        <w:rPr>
+          <w:rStyle w:val="VerbatimChar"/>
+        </w:rPr>
+        <w:t xml:space="preserve">             Estimate Std. Error z value Pr(&gt;|z|)    </w:t>
+      </w:r>
+      <w:r>
+        <w:br/>
+      </w:r>
+      <w:r>
+        <w:rPr>
+          <w:rStyle w:val="VerbatimChar"/>
+        </w:rPr>
+        <w:t xml:space="preserve">(Intercept)   -5.6083     2.2480   -2.49    0.013 *  </w:t>
+      </w:r>
+      <w:r>
+        <w:br/>
+      </w:r>
+      <w:r>
+        <w:rPr>
+          <w:rStyle w:val="VerbatimChar"/>
+        </w:rPr>
+        <w:t xml:space="preserve">kids_total    -0.0315     0.1653   -0.19    0.849    </w:t>
+      </w:r>
+      <w:r>
+        <w:br/>
+      </w:r>
+      <w:r>
+        <w:rPr>
+          <w:rStyle w:val="VerbatimChar"/>
+        </w:rPr>
+        <w:t xml:space="preserve">age_v1         0.0795     0.0342    2.33    0.020 *  </w:t>
+      </w:r>
+      <w:r>
+        <w:br/>
+      </w:r>
+      <w:r>
+        <w:rPr>
+          <w:rStyle w:val="VerbatimChar"/>
+        </w:rPr>
+        <w:t xml:space="preserve">APOE_binary1   1.6935     0.3218    5.26  1.4e-07 ***</w:t>
+      </w:r>
+      <w:r>
+        <w:br/>
+      </w:r>
+      <w:r>
+        <w:rPr>
+          <w:rStyle w:val="VerbatimChar"/>
+        </w:rPr>
+        <w:t xml:space="preserve">education     -0.0649     0.0442   -1.47    0.142    </w:t>
+      </w:r>
+      <w:r>
+        <w:br/>
+      </w:r>
+      <w:r>
+        <w:rPr>
+          <w:rStyle w:val="VerbatimChar"/>
+        </w:rPr>
+        <w:t xml:space="preserve">---</w:t>
+      </w:r>
+      <w:r>
+        <w:br/>
+      </w:r>
+      <w:r>
+        <w:rPr>
+          <w:rStyle w:val="VerbatimChar"/>
+        </w:rPr>
+        <w:t xml:space="preserve">Signif. codes:  0 '***' 0.001 '**' 0.01 '*' 0.05 '.' 0.1 ' ' 1</w:t>
+      </w:r>
+      <w:r>
+        <w:br/>
+      </w:r>
+      <w:r>
+        <w:br/>
+      </w:r>
+      <w:r>
+        <w:rPr>
+          <w:rStyle w:val="VerbatimChar"/>
+        </w:rPr>
+        <w:t xml:space="preserve">(Dispersion parameter for binomial family taken to be 1)</w:t>
+      </w:r>
+      <w:r>
+        <w:br/>
+      </w:r>
+      <w:r>
+        <w:br/>
+      </w:r>
+      <w:r>
+        <w:rPr>
+          <w:rStyle w:val="VerbatimChar"/>
+        </w:rPr>
+        <w:t xml:space="preserve">    Null deviance: 292.44  on 228  degrees of freedom</w:t>
+      </w:r>
+      <w:r>
+        <w:br/>
+      </w:r>
+      <w:r>
+        <w:rPr>
+          <w:rStyle w:val="VerbatimChar"/>
+        </w:rPr>
+        <w:t xml:space="preserve">Residual deviance: 253.80  on 224  degrees of freedom</w:t>
+      </w:r>
+      <w:r>
+        <w:br/>
+      </w:r>
+      <w:r>
+        <w:rPr>
+          <w:rStyle w:val="VerbatimChar"/>
+        </w:rPr>
+        <w:t xml:space="preserve">  (25 observations deleted due to missingness)</w:t>
+      </w:r>
+      <w:r>
+        <w:br/>
+      </w:r>
+      <w:r>
+        <w:rPr>
+          <w:rStyle w:val="VerbatimChar"/>
+        </w:rPr>
+        <w:t xml:space="preserve">AIC: 263.8</w:t>
+      </w:r>
+      <w:r>
+        <w:br/>
+      </w:r>
+      <w:r>
+        <w:br/>
+      </w:r>
+      <w:r>
+        <w:rPr>
+          <w:rStyle w:val="VerbatimChar"/>
+        </w:rPr>
+        <w:t xml:space="preserve">Number of Fisher Scoring iterations: 4</w:t>
       </w:r>
     </w:p>
     <w:tbl>

</xml_diff>